<commit_message>
Final Push - Before Allure
</commit_message>
<xml_diff>
--- a/Project - Software Test Description.docx
+++ b/Project - Software Test Description.docx
@@ -392,6 +392,42 @@
         <w:pageBreakBefore w:val="0"/>
         <w:widowControl w:val="1"/>
         <w:numPr>
+          <w:ilvl w:val="1"/>
+          <w:numId w:val="1"/>
+        </w:numPr>
+        <w:pBdr>
+          <w:top w:space="0" w:sz="0" w:val="nil"/>
+          <w:left w:space="0" w:sz="0" w:val="nil"/>
+          <w:bottom w:space="0" w:sz="0" w:val="nil"/>
+          <w:right w:space="0" w:sz="0" w:val="nil"/>
+          <w:between w:space="0" w:sz="0" w:val="nil"/>
+        </w:pBdr>
+        <w:shd w:fill="auto" w:val="clear"/>
+        <w:spacing w:after="0" w:before="0" w:line="259" w:lineRule="auto"/>
+        <w:ind w:left="1440" w:right="0" w:hanging="360"/>
+        <w:jc w:val="left"/>
+        <w:rPr>
+          <w:sz w:val="28"/>
+          <w:szCs w:val="28"/>
+          <w:u w:val="none"/>
+        </w:rPr>
+      </w:pPr>
+      <w:r>
+        <w:rPr>
+          <w:sz w:val="28"/>
+          <w:szCs w:val="28"/>
+          <w:rtl w:val="0"/>
+        </w:rPr>
+        <w:t xml:space="preserve">Selenium Common</w:t>
+      </w:r>
+    </w:p>
+    <w:p>
+      <w:pPr>
+        <w:keepNext w:val="0"/>
+        <w:keepLines w:val="0"/>
+        <w:pageBreakBefore w:val="0"/>
+        <w:widowControl w:val="1"/>
+        <w:numPr>
           <w:ilvl w:val="0"/>
           <w:numId w:val="1"/>
         </w:numPr>
@@ -3604,6 +3640,115 @@
               </w:tcPr>
               <w:p>
                 <w:pPr>
+                  <w:widowControl w:val="0"/>
+                  <w:spacing w:after="0" w:line="240" w:lineRule="auto"/>
+                  <w:jc w:val="center"/>
+                  <w:rPr>
+                    <w:sz w:val="24"/>
+                    <w:szCs w:val="24"/>
+                  </w:rPr>
+                </w:pPr>
+                <w:r>
+                  <w:rPr>
+                    <w:b w:val="1"/>
+                    <w:color w:val="93c47d"/>
+                    <w:sz w:val="48"/>
+                    <w:szCs w:val="48"/>
+                    <w:rtl w:val="0"/>
+                  </w:rPr>
+                  <w:t xml:space="preserve">Ｖ</w:t>
+                </w:r>
+                <w:r>
+                  <w:rPr>
+                    <w:rtl w:val="0"/>
+                  </w:rPr>
+                </w:r>
+              </w:p>
+            </w:tc>
+          </w:tr>
+          <w:tr>
+            <w:trPr>
+              <w:cantSplit w:val="0"/>
+              <w:trHeight w:val="605.9765625" w:hRule="atLeast"/>
+              <w:tblHeader w:val="0"/>
+            </w:trPr>
+            <w:tc>
+              <w:tcPr>
+                <w:shd w:fill="auto" w:val="clear"/>
+                <w:tcMar>
+                  <w:top w:w="100.0" w:type="dxa"/>
+                  <w:left w:w="100.0" w:type="dxa"/>
+                  <w:bottom w:w="100.0" w:type="dxa"/>
+                  <w:right w:w="100.0" w:type="dxa"/>
+                </w:tcMar>
+                <w:vAlign w:val="top"/>
+              </w:tcPr>
+              <w:p>
+                <w:pPr>
+                  <w:widowControl w:val="0"/>
+                  <w:spacing w:after="0" w:line="240" w:lineRule="auto"/>
+                  <w:jc w:val="center"/>
+                  <w:rPr>
+                    <w:b w:val="1"/>
+                    <w:sz w:val="24"/>
+                    <w:szCs w:val="24"/>
+                  </w:rPr>
+                </w:pPr>
+                <w:r>
+                  <w:rPr>
+                    <w:b w:val="1"/>
+                    <w:sz w:val="24"/>
+                    <w:szCs w:val="24"/>
+                    <w:rtl w:val="0"/>
+                  </w:rPr>
+                  <w:t xml:space="preserve">14</w:t>
+                </w:r>
+              </w:p>
+            </w:tc>
+            <w:tc>
+              <w:tcPr>
+                <w:shd w:fill="auto" w:val="clear"/>
+                <w:tcMar>
+                  <w:top w:w="100.0" w:type="dxa"/>
+                  <w:left w:w="100.0" w:type="dxa"/>
+                  <w:bottom w:w="100.0" w:type="dxa"/>
+                  <w:right w:w="100.0" w:type="dxa"/>
+                </w:tcMar>
+                <w:vAlign w:val="top"/>
+              </w:tcPr>
+              <w:p>
+                <w:pPr>
+                  <w:widowControl w:val="0"/>
+                  <w:spacing w:after="0" w:line="240" w:lineRule="auto"/>
+                  <w:jc w:val="center"/>
+                  <w:rPr>
+                    <w:sz w:val="24"/>
+                    <w:szCs w:val="24"/>
+                  </w:rPr>
+                </w:pPr>
+                <w:r>
+                  <w:rPr>
+                    <w:sz w:val="24"/>
+                    <w:szCs w:val="24"/>
+                    <w:rtl w:val="0"/>
+                  </w:rPr>
+                  <w:t xml:space="preserve">Non Functional - UX</w:t>
+                </w:r>
+              </w:p>
+            </w:tc>
+            <w:tc>
+              <w:tcPr>
+                <w:shd w:fill="auto" w:val="clear"/>
+                <w:tcMar>
+                  <w:top w:w="100.0" w:type="dxa"/>
+                  <w:left w:w="100.0" w:type="dxa"/>
+                  <w:bottom w:w="100.0" w:type="dxa"/>
+                  <w:right w:w="100.0" w:type="dxa"/>
+                </w:tcMar>
+                <w:vAlign w:val="top"/>
+              </w:tcPr>
+              <w:p>
+                <w:pPr>
                   <w:keepNext w:val="0"/>
                   <w:keepLines w:val="0"/>
                   <w:pageBreakBefore w:val="0"/>
@@ -3626,6 +3771,95 @@
                 </w:pPr>
                 <w:r>
                   <w:rPr>
+                    <w:sz w:val="24"/>
+                    <w:szCs w:val="24"/>
+                    <w:rtl w:val="0"/>
+                  </w:rPr>
+                  <w:t xml:space="preserve">Verifying </w:t>
+                </w:r>
+                <w:r>
+                  <w:rPr>
+                    <w:b w:val="1"/>
+                    <w:sz w:val="24"/>
+                    <w:szCs w:val="24"/>
+                    <w:rtl w:val="0"/>
+                  </w:rPr>
+                  <w:t xml:space="preserve">Images </w:t>
+                </w:r>
+                <w:r>
+                  <w:rPr>
+                    <w:sz w:val="24"/>
+                    <w:szCs w:val="24"/>
+                    <w:rtl w:val="0"/>
+                  </w:rPr>
+                  <w:t xml:space="preserve">display</w:t>
+                </w:r>
+              </w:p>
+            </w:tc>
+            <w:tc>
+              <w:tcPr>
+                <w:shd w:fill="auto" w:val="clear"/>
+                <w:tcMar>
+                  <w:top w:w="100.0" w:type="dxa"/>
+                  <w:left w:w="100.0" w:type="dxa"/>
+                  <w:bottom w:w="100.0" w:type="dxa"/>
+                  <w:right w:w="100.0" w:type="dxa"/>
+                </w:tcMar>
+                <w:vAlign w:val="top"/>
+              </w:tcPr>
+              <w:p>
+                <w:pPr>
+                  <w:widowControl w:val="0"/>
+                  <w:spacing w:after="0" w:line="240" w:lineRule="auto"/>
+                  <w:jc w:val="center"/>
+                  <w:rPr>
+                    <w:sz w:val="24"/>
+                    <w:szCs w:val="24"/>
+                  </w:rPr>
+                </w:pPr>
+                <w:r>
+                  <w:rPr>
+                    <w:sz w:val="24"/>
+                    <w:szCs w:val="24"/>
+                    <w:rtl w:val="0"/>
+                  </w:rPr>
+                  <w:t xml:space="preserve">Each Item has an Image</w:t>
+                </w:r>
+              </w:p>
+            </w:tc>
+            <w:tc>
+              <w:tcPr>
+                <w:shd w:fill="auto" w:val="clear"/>
+                <w:tcMar>
+                  <w:top w:w="100.0" w:type="dxa"/>
+                  <w:left w:w="100.0" w:type="dxa"/>
+                  <w:bottom w:w="100.0" w:type="dxa"/>
+                  <w:right w:w="100.0" w:type="dxa"/>
+                </w:tcMar>
+                <w:vAlign w:val="top"/>
+              </w:tcPr>
+              <w:p>
+                <w:pPr>
+                  <w:widowControl w:val="0"/>
+                  <w:spacing w:after="0" w:line="240" w:lineRule="auto"/>
+                  <w:jc w:val="center"/>
+                  <w:rPr>
+                    <w:sz w:val="24"/>
+                    <w:szCs w:val="24"/>
+                  </w:rPr>
+                </w:pPr>
+                <w:r>
+                  <w:rPr>
+                    <w:b w:val="1"/>
+                    <w:color w:val="93c47d"/>
+                    <w:sz w:val="48"/>
+                    <w:szCs w:val="48"/>
+                    <w:rtl w:val="0"/>
+                  </w:rPr>
+                  <w:t xml:space="preserve">Ｖ</w:t>
+                </w:r>
+                <w:r>
+                  <w:rPr>
                     <w:rtl w:val="0"/>
                   </w:rPr>
                 </w:r>
@@ -3667,38 +3901,38 @@
                     <w:szCs w:val="24"/>
                     <w:rtl w:val="0"/>
                   </w:rPr>
-                  <w:t xml:space="preserve">14</w:t>
-                </w:r>
-              </w:p>
-            </w:tc>
-            <w:tc>
-              <w:tcPr>
-                <w:shd w:fill="auto" w:val="clear"/>
-                <w:tcMar>
-                  <w:top w:w="100.0" w:type="dxa"/>
-                  <w:left w:w="100.0" w:type="dxa"/>
-                  <w:bottom w:w="100.0" w:type="dxa"/>
-                  <w:right w:w="100.0" w:type="dxa"/>
-                </w:tcMar>
-                <w:vAlign w:val="top"/>
-              </w:tcPr>
-              <w:p>
-                <w:pPr>
-                  <w:widowControl w:val="0"/>
-                  <w:spacing w:after="0" w:line="240" w:lineRule="auto"/>
-                  <w:jc w:val="center"/>
-                  <w:rPr>
-                    <w:sz w:val="24"/>
-                    <w:szCs w:val="24"/>
-                  </w:rPr>
-                </w:pPr>
-                <w:r>
-                  <w:rPr>
-                    <w:sz w:val="24"/>
-                    <w:szCs w:val="24"/>
-                    <w:rtl w:val="0"/>
-                  </w:rPr>
-                  <w:t xml:space="preserve">Non Functional - UX</w:t>
+                  <w:t xml:space="preserve">15</w:t>
+                </w:r>
+              </w:p>
+            </w:tc>
+            <w:tc>
+              <w:tcPr>
+                <w:shd w:fill="auto" w:val="clear"/>
+                <w:tcMar>
+                  <w:top w:w="100.0" w:type="dxa"/>
+                  <w:left w:w="100.0" w:type="dxa"/>
+                  <w:bottom w:w="100.0" w:type="dxa"/>
+                  <w:right w:w="100.0" w:type="dxa"/>
+                </w:tcMar>
+                <w:vAlign w:val="top"/>
+              </w:tcPr>
+              <w:p>
+                <w:pPr>
+                  <w:widowControl w:val="0"/>
+                  <w:spacing w:after="0" w:line="240" w:lineRule="auto"/>
+                  <w:jc w:val="center"/>
+                  <w:rPr>
+                    <w:sz w:val="24"/>
+                    <w:szCs w:val="24"/>
+                  </w:rPr>
+                </w:pPr>
+                <w:r>
+                  <w:rPr>
+                    <w:sz w:val="24"/>
+                    <w:szCs w:val="24"/>
+                    <w:rtl w:val="0"/>
+                  </w:rPr>
+                  <w:t xml:space="preserve">Functional</w:t>
                 </w:r>
               </w:p>
             </w:tc>
@@ -3741,55 +3975,7 @@
                     <w:szCs w:val="24"/>
                     <w:rtl w:val="0"/>
                   </w:rPr>
-                  <w:t xml:space="preserve">Verifying </w:t>
-                </w:r>
-                <w:r>
-                  <w:rPr>
-                    <w:b w:val="1"/>
-                    <w:sz w:val="24"/>
-                    <w:szCs w:val="24"/>
-                    <w:rtl w:val="0"/>
-                  </w:rPr>
-                  <w:t xml:space="preserve">Images </w:t>
-                </w:r>
-                <w:r>
-                  <w:rPr>
-                    <w:sz w:val="24"/>
-                    <w:szCs w:val="24"/>
-                    <w:rtl w:val="0"/>
-                  </w:rPr>
-                  <w:t xml:space="preserve">display</w:t>
-                </w:r>
-              </w:p>
-            </w:tc>
-            <w:tc>
-              <w:tcPr>
-                <w:shd w:fill="auto" w:val="clear"/>
-                <w:tcMar>
-                  <w:top w:w="100.0" w:type="dxa"/>
-                  <w:left w:w="100.0" w:type="dxa"/>
-                  <w:bottom w:w="100.0" w:type="dxa"/>
-                  <w:right w:w="100.0" w:type="dxa"/>
-                </w:tcMar>
-                <w:vAlign w:val="top"/>
-              </w:tcPr>
-              <w:p>
-                <w:pPr>
-                  <w:widowControl w:val="0"/>
-                  <w:spacing w:after="0" w:line="240" w:lineRule="auto"/>
-                  <w:jc w:val="center"/>
-                  <w:rPr>
-                    <w:sz w:val="24"/>
-                    <w:szCs w:val="24"/>
-                  </w:rPr>
-                </w:pPr>
-                <w:r>
-                  <w:rPr>
-                    <w:sz w:val="24"/>
-                    <w:szCs w:val="24"/>
-                    <w:rtl w:val="0"/>
-                  </w:rPr>
-                  <w:t xml:space="preserve">Each Item has an Image</w:t>
+                  <w:t xml:space="preserve">Clicking an Item’s Title</w:t>
                 </w:r>
               </w:p>
             </w:tc>
@@ -3828,6 +4014,47 @@
                 </w:pPr>
                 <w:r>
                   <w:rPr>
+                    <w:sz w:val="24"/>
+                    <w:szCs w:val="24"/>
+                    <w:rtl w:val="0"/>
+                  </w:rPr>
+                  <w:t xml:space="preserve">User directed to Correct Item’s page</w:t>
+                </w:r>
+              </w:p>
+            </w:tc>
+            <w:tc>
+              <w:tcPr>
+                <w:shd w:fill="auto" w:val="clear"/>
+                <w:tcMar>
+                  <w:top w:w="100.0" w:type="dxa"/>
+                  <w:left w:w="100.0" w:type="dxa"/>
+                  <w:bottom w:w="100.0" w:type="dxa"/>
+                  <w:right w:w="100.0" w:type="dxa"/>
+                </w:tcMar>
+                <w:vAlign w:val="top"/>
+              </w:tcPr>
+              <w:p>
+                <w:pPr>
+                  <w:widowControl w:val="0"/>
+                  <w:spacing w:after="0" w:line="240" w:lineRule="auto"/>
+                  <w:jc w:val="center"/>
+                  <w:rPr>
+                    <w:sz w:val="24"/>
+                    <w:szCs w:val="24"/>
+                  </w:rPr>
+                </w:pPr>
+                <w:r>
+                  <w:rPr>
+                    <w:b w:val="1"/>
+                    <w:color w:val="93c47d"/>
+                    <w:sz w:val="48"/>
+                    <w:szCs w:val="48"/>
+                    <w:rtl w:val="0"/>
+                  </w:rPr>
+                  <w:t xml:space="preserve">Ｖ</w:t>
+                </w:r>
+                <w:r>
+                  <w:rPr>
                     <w:rtl w:val="0"/>
                   </w:rPr>
                 </w:r>
@@ -3869,7 +4096,7 @@
                     <w:szCs w:val="24"/>
                     <w:rtl w:val="0"/>
                   </w:rPr>
-                  <w:t xml:space="preserve">15</w:t>
+                  <w:t xml:space="preserve">16</w:t>
                 </w:r>
               </w:p>
             </w:tc>
@@ -3943,7 +4170,24 @@
                     <w:szCs w:val="24"/>
                     <w:rtl w:val="0"/>
                   </w:rPr>
-                  <w:t xml:space="preserve">Clicking an Item’s Title</w:t>
+                  <w:t xml:space="preserve">Going Back to </w:t>
+                </w:r>
+                <w:r>
+                  <w:rPr>
+                    <w:b w:val="1"/>
+                    <w:sz w:val="24"/>
+                    <w:szCs w:val="24"/>
+                    <w:rtl w:val="0"/>
+                  </w:rPr>
+                  <w:t xml:space="preserve">Products</w:t>
+                </w:r>
+                <w:r>
+                  <w:rPr>
+                    <w:sz w:val="24"/>
+                    <w:szCs w:val="24"/>
+                    <w:rtl w:val="0"/>
+                  </w:rPr>
+                  <w:t xml:space="preserve"> </w:t>
                 </w:r>
               </w:p>
             </w:tc>
@@ -3986,7 +4230,287 @@
                     <w:szCs w:val="24"/>
                     <w:rtl w:val="0"/>
                   </w:rPr>
+                  <w:t xml:space="preserve">User is directed to Products page</w:t>
+                </w:r>
+              </w:p>
+            </w:tc>
+            <w:tc>
+              <w:tcPr>
+                <w:shd w:fill="auto" w:val="clear"/>
+                <w:tcMar>
+                  <w:top w:w="100.0" w:type="dxa"/>
+                  <w:left w:w="100.0" w:type="dxa"/>
+                  <w:bottom w:w="100.0" w:type="dxa"/>
+                  <w:right w:w="100.0" w:type="dxa"/>
+                </w:tcMar>
+                <w:vAlign w:val="top"/>
+              </w:tcPr>
+              <w:p>
+                <w:pPr>
+                  <w:widowControl w:val="0"/>
+                  <w:spacing w:after="0" w:line="240" w:lineRule="auto"/>
+                  <w:jc w:val="center"/>
+                  <w:rPr>
+                    <w:sz w:val="24"/>
+                    <w:szCs w:val="24"/>
+                  </w:rPr>
+                </w:pPr>
+                <w:r>
+                  <w:rPr>
+                    <w:b w:val="1"/>
+                    <w:color w:val="93c47d"/>
+                    <w:sz w:val="48"/>
+                    <w:szCs w:val="48"/>
+                    <w:rtl w:val="0"/>
+                  </w:rPr>
+                  <w:t xml:space="preserve">Ｖ</w:t>
+                </w:r>
+                <w:r>
+                  <w:rPr>
+                    <w:rtl w:val="0"/>
+                  </w:rPr>
+                </w:r>
+              </w:p>
+            </w:tc>
+          </w:tr>
+          <w:tr>
+            <w:trPr>
+              <w:cantSplit w:val="0"/>
+              <w:trHeight w:val="605.9765625" w:hRule="atLeast"/>
+              <w:tblHeader w:val="0"/>
+            </w:trPr>
+            <w:tc>
+              <w:tcPr>
+                <w:shd w:fill="auto" w:val="clear"/>
+                <w:tcMar>
+                  <w:top w:w="100.0" w:type="dxa"/>
+                  <w:left w:w="100.0" w:type="dxa"/>
+                  <w:bottom w:w="100.0" w:type="dxa"/>
+                  <w:right w:w="100.0" w:type="dxa"/>
+                </w:tcMar>
+                <w:vAlign w:val="top"/>
+              </w:tcPr>
+              <w:p>
+                <w:pPr>
+                  <w:widowControl w:val="0"/>
+                  <w:spacing w:after="0" w:line="240" w:lineRule="auto"/>
+                  <w:jc w:val="center"/>
+                  <w:rPr>
+                    <w:b w:val="1"/>
+                    <w:sz w:val="24"/>
+                    <w:szCs w:val="24"/>
+                  </w:rPr>
+                </w:pPr>
+                <w:r>
+                  <w:rPr>
+                    <w:b w:val="1"/>
+                    <w:sz w:val="24"/>
+                    <w:szCs w:val="24"/>
+                    <w:rtl w:val="0"/>
+                  </w:rPr>
+                  <w:t xml:space="preserve">17</w:t>
+                </w:r>
+              </w:p>
+            </w:tc>
+            <w:tc>
+              <w:tcPr>
+                <w:shd w:fill="auto" w:val="clear"/>
+                <w:tcMar>
+                  <w:top w:w="100.0" w:type="dxa"/>
+                  <w:left w:w="100.0" w:type="dxa"/>
+                  <w:bottom w:w="100.0" w:type="dxa"/>
+                  <w:right w:w="100.0" w:type="dxa"/>
+                </w:tcMar>
+                <w:vAlign w:val="top"/>
+              </w:tcPr>
+              <w:p>
+                <w:pPr>
+                  <w:widowControl w:val="0"/>
+                  <w:spacing w:after="0" w:line="240" w:lineRule="auto"/>
+                  <w:jc w:val="center"/>
+                  <w:rPr>
+                    <w:sz w:val="24"/>
+                    <w:szCs w:val="24"/>
+                  </w:rPr>
+                </w:pPr>
+                <w:r>
+                  <w:rPr>
+                    <w:sz w:val="24"/>
+                    <w:szCs w:val="24"/>
+                    <w:rtl w:val="0"/>
+                  </w:rPr>
+                  <w:t xml:space="preserve">Functional</w:t>
+                </w:r>
+              </w:p>
+            </w:tc>
+            <w:tc>
+              <w:tcPr>
+                <w:shd w:fill="auto" w:val="clear"/>
+                <w:tcMar>
+                  <w:top w:w="100.0" w:type="dxa"/>
+                  <w:left w:w="100.0" w:type="dxa"/>
+                  <w:bottom w:w="100.0" w:type="dxa"/>
+                  <w:right w:w="100.0" w:type="dxa"/>
+                </w:tcMar>
+                <w:vAlign w:val="top"/>
+              </w:tcPr>
+              <w:p>
+                <w:pPr>
+                  <w:widowControl w:val="0"/>
+                  <w:spacing w:after="0" w:line="240" w:lineRule="auto"/>
+                  <w:jc w:val="center"/>
+                  <w:rPr>
+                    <w:sz w:val="24"/>
+                    <w:szCs w:val="24"/>
+                  </w:rPr>
+                </w:pPr>
+                <w:r>
+                  <w:rPr>
+                    <w:sz w:val="24"/>
+                    <w:szCs w:val="24"/>
+                    <w:rtl w:val="0"/>
+                  </w:rPr>
+                  <w:t xml:space="preserve">Clicking an Item’s Image</w:t>
+                </w:r>
+              </w:p>
+            </w:tc>
+            <w:tc>
+              <w:tcPr>
+                <w:shd w:fill="auto" w:val="clear"/>
+                <w:tcMar>
+                  <w:top w:w="100.0" w:type="dxa"/>
+                  <w:left w:w="100.0" w:type="dxa"/>
+                  <w:bottom w:w="100.0" w:type="dxa"/>
+                  <w:right w:w="100.0" w:type="dxa"/>
+                </w:tcMar>
+                <w:vAlign w:val="top"/>
+              </w:tcPr>
+              <w:p>
+                <w:pPr>
+                  <w:widowControl w:val="0"/>
+                  <w:spacing w:after="0" w:line="240" w:lineRule="auto"/>
+                  <w:jc w:val="center"/>
+                  <w:rPr>
+                    <w:sz w:val="24"/>
+                    <w:szCs w:val="24"/>
+                  </w:rPr>
+                </w:pPr>
+                <w:r>
+                  <w:rPr>
+                    <w:sz w:val="24"/>
+                    <w:szCs w:val="24"/>
+                    <w:rtl w:val="0"/>
+                  </w:rPr>
                   <w:t xml:space="preserve">User directed to Correct Item’s page</w:t>
+                </w:r>
+              </w:p>
+            </w:tc>
+            <w:tc>
+              <w:tcPr>
+                <w:shd w:fill="auto" w:val="clear"/>
+                <w:tcMar>
+                  <w:top w:w="100.0" w:type="dxa"/>
+                  <w:left w:w="100.0" w:type="dxa"/>
+                  <w:bottom w:w="100.0" w:type="dxa"/>
+                  <w:right w:w="100.0" w:type="dxa"/>
+                </w:tcMar>
+                <w:vAlign w:val="top"/>
+              </w:tcPr>
+              <w:p>
+                <w:pPr>
+                  <w:widowControl w:val="0"/>
+                  <w:spacing w:after="0" w:line="240" w:lineRule="auto"/>
+                  <w:jc w:val="center"/>
+                  <w:rPr>
+                    <w:sz w:val="24"/>
+                    <w:szCs w:val="24"/>
+                  </w:rPr>
+                </w:pPr>
+                <w:r>
+                  <w:rPr>
+                    <w:b w:val="1"/>
+                    <w:color w:val="93c47d"/>
+                    <w:sz w:val="48"/>
+                    <w:szCs w:val="48"/>
+                    <w:rtl w:val="0"/>
+                  </w:rPr>
+                  <w:t xml:space="preserve">Ｖ</w:t>
+                </w:r>
+                <w:r>
+                  <w:rPr>
+                    <w:rtl w:val="0"/>
+                  </w:rPr>
+                </w:r>
+              </w:p>
+            </w:tc>
+          </w:tr>
+          <w:tr>
+            <w:trPr>
+              <w:cantSplit w:val="0"/>
+              <w:trHeight w:val="605.9765625" w:hRule="atLeast"/>
+              <w:tblHeader w:val="0"/>
+            </w:trPr>
+            <w:tc>
+              <w:tcPr>
+                <w:shd w:fill="auto" w:val="clear"/>
+                <w:tcMar>
+                  <w:top w:w="100.0" w:type="dxa"/>
+                  <w:left w:w="100.0" w:type="dxa"/>
+                  <w:bottom w:w="100.0" w:type="dxa"/>
+                  <w:right w:w="100.0" w:type="dxa"/>
+                </w:tcMar>
+                <w:vAlign w:val="top"/>
+              </w:tcPr>
+              <w:p>
+                <w:pPr>
+                  <w:widowControl w:val="0"/>
+                  <w:spacing w:after="0" w:line="240" w:lineRule="auto"/>
+                  <w:jc w:val="center"/>
+                  <w:rPr>
+                    <w:b w:val="1"/>
+                    <w:sz w:val="24"/>
+                    <w:szCs w:val="24"/>
+                  </w:rPr>
+                </w:pPr>
+                <w:r>
+                  <w:rPr>
+                    <w:b w:val="1"/>
+                    <w:sz w:val="24"/>
+                    <w:szCs w:val="24"/>
+                    <w:rtl w:val="0"/>
+                  </w:rPr>
+                  <w:t xml:space="preserve">18</w:t>
+                </w:r>
+              </w:p>
+            </w:tc>
+            <w:tc>
+              <w:tcPr>
+                <w:shd w:fill="auto" w:val="clear"/>
+                <w:tcMar>
+                  <w:top w:w="100.0" w:type="dxa"/>
+                  <w:left w:w="100.0" w:type="dxa"/>
+                  <w:bottom w:w="100.0" w:type="dxa"/>
+                  <w:right w:w="100.0" w:type="dxa"/>
+                </w:tcMar>
+                <w:vAlign w:val="top"/>
+              </w:tcPr>
+              <w:p>
+                <w:pPr>
+                  <w:widowControl w:val="0"/>
+                  <w:spacing w:after="0" w:line="240" w:lineRule="auto"/>
+                  <w:jc w:val="center"/>
+                  <w:rPr>
+                    <w:sz w:val="24"/>
+                    <w:szCs w:val="24"/>
+                  </w:rPr>
+                </w:pPr>
+                <w:r>
+                  <w:rPr>
+                    <w:sz w:val="24"/>
+                    <w:szCs w:val="24"/>
+                    <w:rtl w:val="0"/>
+                  </w:rPr>
+                  <w:t xml:space="preserve">Functional</w:t>
                 </w:r>
               </w:p>
             </w:tc>
@@ -4025,79 +4549,11 @@
                 </w:pPr>
                 <w:r>
                   <w:rPr>
-                    <w:rtl w:val="0"/>
-                  </w:rPr>
-                </w:r>
-              </w:p>
-            </w:tc>
-          </w:tr>
-          <w:tr>
-            <w:trPr>
-              <w:cantSplit w:val="0"/>
-              <w:trHeight w:val="605.9765625" w:hRule="atLeast"/>
-              <w:tblHeader w:val="0"/>
-            </w:trPr>
-            <w:tc>
-              <w:tcPr>
-                <w:shd w:fill="auto" w:val="clear"/>
-                <w:tcMar>
-                  <w:top w:w="100.0" w:type="dxa"/>
-                  <w:left w:w="100.0" w:type="dxa"/>
-                  <w:bottom w:w="100.0" w:type="dxa"/>
-                  <w:right w:w="100.0" w:type="dxa"/>
-                </w:tcMar>
-                <w:vAlign w:val="top"/>
-              </w:tcPr>
-              <w:p>
-                <w:pPr>
-                  <w:widowControl w:val="0"/>
-                  <w:spacing w:after="0" w:line="240" w:lineRule="auto"/>
-                  <w:jc w:val="center"/>
-                  <w:rPr>
-                    <w:b w:val="1"/>
-                    <w:sz w:val="24"/>
-                    <w:szCs w:val="24"/>
-                  </w:rPr>
-                </w:pPr>
-                <w:r>
-                  <w:rPr>
-                    <w:b w:val="1"/>
-                    <w:sz w:val="24"/>
-                    <w:szCs w:val="24"/>
-                    <w:rtl w:val="0"/>
-                  </w:rPr>
-                  <w:t xml:space="preserve">16</w:t>
-                </w:r>
-              </w:p>
-            </w:tc>
-            <w:tc>
-              <w:tcPr>
-                <w:shd w:fill="auto" w:val="clear"/>
-                <w:tcMar>
-                  <w:top w:w="100.0" w:type="dxa"/>
-                  <w:left w:w="100.0" w:type="dxa"/>
-                  <w:bottom w:w="100.0" w:type="dxa"/>
-                  <w:right w:w="100.0" w:type="dxa"/>
-                </w:tcMar>
-                <w:vAlign w:val="top"/>
-              </w:tcPr>
-              <w:p>
-                <w:pPr>
-                  <w:widowControl w:val="0"/>
-                  <w:spacing w:after="0" w:line="240" w:lineRule="auto"/>
-                  <w:jc w:val="center"/>
-                  <w:rPr>
-                    <w:sz w:val="24"/>
-                    <w:szCs w:val="24"/>
-                  </w:rPr>
-                </w:pPr>
-                <w:r>
-                  <w:rPr>
-                    <w:sz w:val="24"/>
-                    <w:szCs w:val="24"/>
-                    <w:rtl w:val="0"/>
-                  </w:rPr>
-                  <w:t xml:space="preserve">Functional</w:t>
+                    <w:sz w:val="24"/>
+                    <w:szCs w:val="24"/>
+                    <w:rtl w:val="0"/>
+                  </w:rPr>
+                  <w:t xml:space="preserve">Adding an Item to the Cart from Item’s page</w:t>
                 </w:r>
               </w:p>
             </w:tc>
@@ -4140,24 +4596,116 @@
                     <w:szCs w:val="24"/>
                     <w:rtl w:val="0"/>
                   </w:rPr>
-                  <w:t xml:space="preserve">Going Back to </w:t>
-                </w:r>
-                <w:r>
-                  <w:rPr>
-                    <w:b w:val="1"/>
-                    <w:sz w:val="24"/>
-                    <w:szCs w:val="24"/>
-                    <w:rtl w:val="0"/>
-                  </w:rPr>
-                  <w:t xml:space="preserve">Products</w:t>
-                </w:r>
-                <w:r>
-                  <w:rPr>
-                    <w:sz w:val="24"/>
-                    <w:szCs w:val="24"/>
-                    <w:rtl w:val="0"/>
-                  </w:rPr>
-                  <w:t xml:space="preserve"> </w:t>
+                  <w:t xml:space="preserve">Cart displays “1”, Item added</w:t>
+                </w:r>
+              </w:p>
+            </w:tc>
+            <w:tc>
+              <w:tcPr>
+                <w:shd w:fill="auto" w:val="clear"/>
+                <w:tcMar>
+                  <w:top w:w="100.0" w:type="dxa"/>
+                  <w:left w:w="100.0" w:type="dxa"/>
+                  <w:bottom w:w="100.0" w:type="dxa"/>
+                  <w:right w:w="100.0" w:type="dxa"/>
+                </w:tcMar>
+                <w:vAlign w:val="top"/>
+              </w:tcPr>
+              <w:p>
+                <w:pPr>
+                  <w:widowControl w:val="0"/>
+                  <w:spacing w:after="0" w:line="240" w:lineRule="auto"/>
+                  <w:jc w:val="center"/>
+                  <w:rPr>
+                    <w:sz w:val="24"/>
+                    <w:szCs w:val="24"/>
+                  </w:rPr>
+                </w:pPr>
+                <w:r>
+                  <w:rPr>
+                    <w:b w:val="1"/>
+                    <w:color w:val="93c47d"/>
+                    <w:sz w:val="48"/>
+                    <w:szCs w:val="48"/>
+                    <w:rtl w:val="0"/>
+                  </w:rPr>
+                  <w:t xml:space="preserve">Ｖ</w:t>
+                </w:r>
+                <w:r>
+                  <w:rPr>
+                    <w:rtl w:val="0"/>
+                  </w:rPr>
+                </w:r>
+              </w:p>
+            </w:tc>
+          </w:tr>
+          <w:tr>
+            <w:trPr>
+              <w:cantSplit w:val="0"/>
+              <w:trHeight w:val="605.9765625" w:hRule="atLeast"/>
+              <w:tblHeader w:val="0"/>
+            </w:trPr>
+            <w:tc>
+              <w:tcPr>
+                <w:shd w:fill="auto" w:val="clear"/>
+                <w:tcMar>
+                  <w:top w:w="100.0" w:type="dxa"/>
+                  <w:left w:w="100.0" w:type="dxa"/>
+                  <w:bottom w:w="100.0" w:type="dxa"/>
+                  <w:right w:w="100.0" w:type="dxa"/>
+                </w:tcMar>
+                <w:vAlign w:val="top"/>
+              </w:tcPr>
+              <w:p>
+                <w:pPr>
+                  <w:widowControl w:val="0"/>
+                  <w:spacing w:after="0" w:line="240" w:lineRule="auto"/>
+                  <w:jc w:val="center"/>
+                  <w:rPr>
+                    <w:b w:val="1"/>
+                    <w:sz w:val="24"/>
+                    <w:szCs w:val="24"/>
+                  </w:rPr>
+                </w:pPr>
+                <w:r>
+                  <w:rPr>
+                    <w:b w:val="1"/>
+                    <w:sz w:val="24"/>
+                    <w:szCs w:val="24"/>
+                    <w:rtl w:val="0"/>
+                  </w:rPr>
+                  <w:t xml:space="preserve">19</w:t>
+                </w:r>
+              </w:p>
+            </w:tc>
+            <w:tc>
+              <w:tcPr>
+                <w:shd w:fill="auto" w:val="clear"/>
+                <w:tcMar>
+                  <w:top w:w="100.0" w:type="dxa"/>
+                  <w:left w:w="100.0" w:type="dxa"/>
+                  <w:bottom w:w="100.0" w:type="dxa"/>
+                  <w:right w:w="100.0" w:type="dxa"/>
+                </w:tcMar>
+                <w:vAlign w:val="top"/>
+              </w:tcPr>
+              <w:p>
+                <w:pPr>
+                  <w:widowControl w:val="0"/>
+                  <w:spacing w:after="0" w:line="240" w:lineRule="auto"/>
+                  <w:jc w:val="center"/>
+                  <w:rPr>
+                    <w:sz w:val="24"/>
+                    <w:szCs w:val="24"/>
+                  </w:rPr>
+                </w:pPr>
+                <w:r>
+                  <w:rPr>
+                    <w:sz w:val="24"/>
+                    <w:szCs w:val="24"/>
+                    <w:rtl w:val="0"/>
+                  </w:rPr>
+                  <w:t xml:space="preserve">Functional</w:t>
                 </w:r>
               </w:p>
             </w:tc>
@@ -4200,43 +4748,72 @@
                     <w:szCs w:val="24"/>
                     <w:rtl w:val="0"/>
                   </w:rPr>
-                  <w:t xml:space="preserve">User is directed to Products page</w:t>
-                </w:r>
-              </w:p>
-            </w:tc>
-            <w:tc>
-              <w:tcPr>
-                <w:shd w:fill="auto" w:val="clear"/>
-                <w:tcMar>
-                  <w:top w:w="100.0" w:type="dxa"/>
-                  <w:left w:w="100.0" w:type="dxa"/>
-                  <w:bottom w:w="100.0" w:type="dxa"/>
-                  <w:right w:w="100.0" w:type="dxa"/>
-                </w:tcMar>
-                <w:vAlign w:val="top"/>
-              </w:tcPr>
-              <w:p>
-                <w:pPr>
-                  <w:keepNext w:val="0"/>
-                  <w:keepLines w:val="0"/>
-                  <w:pageBreakBefore w:val="0"/>
-                  <w:widowControl w:val="0"/>
-                  <w:pBdr>
-                    <w:top w:space="0" w:sz="0" w:val="nil"/>
-                    <w:left w:space="0" w:sz="0" w:val="nil"/>
-                    <w:bottom w:space="0" w:sz="0" w:val="nil"/>
-                    <w:right w:space="0" w:sz="0" w:val="nil"/>
-                    <w:between w:space="0" w:sz="0" w:val="nil"/>
-                  </w:pBdr>
-                  <w:shd w:fill="auto" w:val="clear"/>
-                  <w:spacing w:after="0" w:before="0" w:line="240" w:lineRule="auto"/>
-                  <w:ind w:left="0" w:right="0" w:firstLine="0"/>
-                  <w:jc w:val="center"/>
-                  <w:rPr>
-                    <w:sz w:val="24"/>
-                    <w:szCs w:val="24"/>
-                  </w:rPr>
-                </w:pPr>
+                  <w:t xml:space="preserve">Verifying Item’s status is updated</w:t>
+                </w:r>
+              </w:p>
+            </w:tc>
+            <w:tc>
+              <w:tcPr>
+                <w:shd w:fill="auto" w:val="clear"/>
+                <w:tcMar>
+                  <w:top w:w="100.0" w:type="dxa"/>
+                  <w:left w:w="100.0" w:type="dxa"/>
+                  <w:bottom w:w="100.0" w:type="dxa"/>
+                  <w:right w:w="100.0" w:type="dxa"/>
+                </w:tcMar>
+                <w:vAlign w:val="top"/>
+              </w:tcPr>
+              <w:p>
+                <w:pPr>
+                  <w:widowControl w:val="0"/>
+                  <w:spacing w:after="0" w:line="240" w:lineRule="auto"/>
+                  <w:jc w:val="center"/>
+                  <w:rPr>
+                    <w:sz w:val="24"/>
+                    <w:szCs w:val="24"/>
+                  </w:rPr>
+                </w:pPr>
+                <w:r>
+                  <w:rPr>
+                    <w:sz w:val="24"/>
+                    <w:szCs w:val="24"/>
+                    <w:rtl w:val="0"/>
+                  </w:rPr>
+                  <w:t xml:space="preserve">Item’s option displays “Remove”</w:t>
+                </w:r>
+              </w:p>
+            </w:tc>
+            <w:tc>
+              <w:tcPr>
+                <w:shd w:fill="auto" w:val="clear"/>
+                <w:tcMar>
+                  <w:top w:w="100.0" w:type="dxa"/>
+                  <w:left w:w="100.0" w:type="dxa"/>
+                  <w:bottom w:w="100.0" w:type="dxa"/>
+                  <w:right w:w="100.0" w:type="dxa"/>
+                </w:tcMar>
+                <w:vAlign w:val="top"/>
+              </w:tcPr>
+              <w:p>
+                <w:pPr>
+                  <w:widowControl w:val="0"/>
+                  <w:spacing w:after="0" w:line="240" w:lineRule="auto"/>
+                  <w:jc w:val="center"/>
+                  <w:rPr>
+                    <w:sz w:val="24"/>
+                    <w:szCs w:val="24"/>
+                  </w:rPr>
+                </w:pPr>
+                <w:r>
+                  <w:rPr>
+                    <w:b w:val="1"/>
+                    <w:color w:val="93c47d"/>
+                    <w:sz w:val="48"/>
+                    <w:szCs w:val="48"/>
+                    <w:rtl w:val="0"/>
+                  </w:rPr>
+                  <w:t xml:space="preserve">Ｖ</w:t>
+                </w:r>
                 <w:r>
                   <w:rPr>
                     <w:rtl w:val="0"/>
@@ -4280,7 +4857,7 @@
                     <w:szCs w:val="24"/>
                     <w:rtl w:val="0"/>
                   </w:rPr>
-                  <w:t xml:space="preserve">17</w:t>
+                  <w:t xml:space="preserve">20</w:t>
                 </w:r>
               </w:p>
             </w:tc>
@@ -4342,561 +4919,6 @@
                     <w:szCs w:val="24"/>
                     <w:rtl w:val="0"/>
                   </w:rPr>
-                  <w:t xml:space="preserve">Clicking an Item’s Image</w:t>
-                </w:r>
-              </w:p>
-            </w:tc>
-            <w:tc>
-              <w:tcPr>
-                <w:shd w:fill="auto" w:val="clear"/>
-                <w:tcMar>
-                  <w:top w:w="100.0" w:type="dxa"/>
-                  <w:left w:w="100.0" w:type="dxa"/>
-                  <w:bottom w:w="100.0" w:type="dxa"/>
-                  <w:right w:w="100.0" w:type="dxa"/>
-                </w:tcMar>
-                <w:vAlign w:val="top"/>
-              </w:tcPr>
-              <w:p>
-                <w:pPr>
-                  <w:widowControl w:val="0"/>
-                  <w:spacing w:after="0" w:line="240" w:lineRule="auto"/>
-                  <w:jc w:val="center"/>
-                  <w:rPr>
-                    <w:sz w:val="24"/>
-                    <w:szCs w:val="24"/>
-                  </w:rPr>
-                </w:pPr>
-                <w:r>
-                  <w:rPr>
-                    <w:sz w:val="24"/>
-                    <w:szCs w:val="24"/>
-                    <w:rtl w:val="0"/>
-                  </w:rPr>
-                  <w:t xml:space="preserve">User directed to Correct Item’s page</w:t>
-                </w:r>
-              </w:p>
-            </w:tc>
-            <w:tc>
-              <w:tcPr>
-                <w:shd w:fill="auto" w:val="clear"/>
-                <w:tcMar>
-                  <w:top w:w="100.0" w:type="dxa"/>
-                  <w:left w:w="100.0" w:type="dxa"/>
-                  <w:bottom w:w="100.0" w:type="dxa"/>
-                  <w:right w:w="100.0" w:type="dxa"/>
-                </w:tcMar>
-                <w:vAlign w:val="top"/>
-              </w:tcPr>
-              <w:p>
-                <w:pPr>
-                  <w:keepNext w:val="0"/>
-                  <w:keepLines w:val="0"/>
-                  <w:pageBreakBefore w:val="0"/>
-                  <w:widowControl w:val="0"/>
-                  <w:pBdr>
-                    <w:top w:space="0" w:sz="0" w:val="nil"/>
-                    <w:left w:space="0" w:sz="0" w:val="nil"/>
-                    <w:bottom w:space="0" w:sz="0" w:val="nil"/>
-                    <w:right w:space="0" w:sz="0" w:val="nil"/>
-                    <w:between w:space="0" w:sz="0" w:val="nil"/>
-                  </w:pBdr>
-                  <w:shd w:fill="auto" w:val="clear"/>
-                  <w:spacing w:after="0" w:before="0" w:line="240" w:lineRule="auto"/>
-                  <w:ind w:left="0" w:right="0" w:firstLine="0"/>
-                  <w:jc w:val="center"/>
-                  <w:rPr>
-                    <w:sz w:val="24"/>
-                    <w:szCs w:val="24"/>
-                  </w:rPr>
-                </w:pPr>
-                <w:r>
-                  <w:rPr>
-                    <w:rtl w:val="0"/>
-                  </w:rPr>
-                </w:r>
-              </w:p>
-            </w:tc>
-          </w:tr>
-          <w:tr>
-            <w:trPr>
-              <w:cantSplit w:val="0"/>
-              <w:trHeight w:val="605.9765625" w:hRule="atLeast"/>
-              <w:tblHeader w:val="0"/>
-            </w:trPr>
-            <w:tc>
-              <w:tcPr>
-                <w:shd w:fill="auto" w:val="clear"/>
-                <w:tcMar>
-                  <w:top w:w="100.0" w:type="dxa"/>
-                  <w:left w:w="100.0" w:type="dxa"/>
-                  <w:bottom w:w="100.0" w:type="dxa"/>
-                  <w:right w:w="100.0" w:type="dxa"/>
-                </w:tcMar>
-                <w:vAlign w:val="top"/>
-              </w:tcPr>
-              <w:p>
-                <w:pPr>
-                  <w:widowControl w:val="0"/>
-                  <w:spacing w:after="0" w:line="240" w:lineRule="auto"/>
-                  <w:jc w:val="center"/>
-                  <w:rPr>
-                    <w:b w:val="1"/>
-                    <w:sz w:val="24"/>
-                    <w:szCs w:val="24"/>
-                  </w:rPr>
-                </w:pPr>
-                <w:r>
-                  <w:rPr>
-                    <w:b w:val="1"/>
-                    <w:sz w:val="24"/>
-                    <w:szCs w:val="24"/>
-                    <w:rtl w:val="0"/>
-                  </w:rPr>
-                  <w:t xml:space="preserve">18</w:t>
-                </w:r>
-              </w:p>
-            </w:tc>
-            <w:tc>
-              <w:tcPr>
-                <w:shd w:fill="auto" w:val="clear"/>
-                <w:tcMar>
-                  <w:top w:w="100.0" w:type="dxa"/>
-                  <w:left w:w="100.0" w:type="dxa"/>
-                  <w:bottom w:w="100.0" w:type="dxa"/>
-                  <w:right w:w="100.0" w:type="dxa"/>
-                </w:tcMar>
-                <w:vAlign w:val="top"/>
-              </w:tcPr>
-              <w:p>
-                <w:pPr>
-                  <w:widowControl w:val="0"/>
-                  <w:spacing w:after="0" w:line="240" w:lineRule="auto"/>
-                  <w:jc w:val="center"/>
-                  <w:rPr>
-                    <w:sz w:val="24"/>
-                    <w:szCs w:val="24"/>
-                  </w:rPr>
-                </w:pPr>
-                <w:r>
-                  <w:rPr>
-                    <w:sz w:val="24"/>
-                    <w:szCs w:val="24"/>
-                    <w:rtl w:val="0"/>
-                  </w:rPr>
-                  <w:t xml:space="preserve">Functional</w:t>
-                </w:r>
-              </w:p>
-            </w:tc>
-            <w:tc>
-              <w:tcPr>
-                <w:shd w:fill="auto" w:val="clear"/>
-                <w:tcMar>
-                  <w:top w:w="100.0" w:type="dxa"/>
-                  <w:left w:w="100.0" w:type="dxa"/>
-                  <w:bottom w:w="100.0" w:type="dxa"/>
-                  <w:right w:w="100.0" w:type="dxa"/>
-                </w:tcMar>
-                <w:vAlign w:val="top"/>
-              </w:tcPr>
-              <w:p>
-                <w:pPr>
-                  <w:keepNext w:val="0"/>
-                  <w:keepLines w:val="0"/>
-                  <w:pageBreakBefore w:val="0"/>
-                  <w:widowControl w:val="0"/>
-                  <w:pBdr>
-                    <w:top w:space="0" w:sz="0" w:val="nil"/>
-                    <w:left w:space="0" w:sz="0" w:val="nil"/>
-                    <w:bottom w:space="0" w:sz="0" w:val="nil"/>
-                    <w:right w:space="0" w:sz="0" w:val="nil"/>
-                    <w:between w:space="0" w:sz="0" w:val="nil"/>
-                  </w:pBdr>
-                  <w:shd w:fill="auto" w:val="clear"/>
-                  <w:spacing w:after="0" w:before="0" w:line="240" w:lineRule="auto"/>
-                  <w:ind w:left="0" w:right="0" w:firstLine="0"/>
-                  <w:jc w:val="center"/>
-                  <w:rPr>
-                    <w:sz w:val="24"/>
-                    <w:szCs w:val="24"/>
-                  </w:rPr>
-                </w:pPr>
-                <w:r>
-                  <w:rPr>
-                    <w:sz w:val="24"/>
-                    <w:szCs w:val="24"/>
-                    <w:rtl w:val="0"/>
-                  </w:rPr>
-                  <w:t xml:space="preserve">Adding an Item to the Cart from Item’s page</w:t>
-                </w:r>
-              </w:p>
-            </w:tc>
-            <w:tc>
-              <w:tcPr>
-                <w:shd w:fill="auto" w:val="clear"/>
-                <w:tcMar>
-                  <w:top w:w="100.0" w:type="dxa"/>
-                  <w:left w:w="100.0" w:type="dxa"/>
-                  <w:bottom w:w="100.0" w:type="dxa"/>
-                  <w:right w:w="100.0" w:type="dxa"/>
-                </w:tcMar>
-                <w:vAlign w:val="top"/>
-              </w:tcPr>
-              <w:p>
-                <w:pPr>
-                  <w:keepNext w:val="0"/>
-                  <w:keepLines w:val="0"/>
-                  <w:pageBreakBefore w:val="0"/>
-                  <w:widowControl w:val="0"/>
-                  <w:pBdr>
-                    <w:top w:space="0" w:sz="0" w:val="nil"/>
-                    <w:left w:space="0" w:sz="0" w:val="nil"/>
-                    <w:bottom w:space="0" w:sz="0" w:val="nil"/>
-                    <w:right w:space="0" w:sz="0" w:val="nil"/>
-                    <w:between w:space="0" w:sz="0" w:val="nil"/>
-                  </w:pBdr>
-                  <w:shd w:fill="auto" w:val="clear"/>
-                  <w:spacing w:after="0" w:before="0" w:line="240" w:lineRule="auto"/>
-                  <w:ind w:left="0" w:right="0" w:firstLine="0"/>
-                  <w:jc w:val="center"/>
-                  <w:rPr>
-                    <w:sz w:val="24"/>
-                    <w:szCs w:val="24"/>
-                  </w:rPr>
-                </w:pPr>
-                <w:r>
-                  <w:rPr>
-                    <w:sz w:val="24"/>
-                    <w:szCs w:val="24"/>
-                    <w:rtl w:val="0"/>
-                  </w:rPr>
-                  <w:t xml:space="preserve">Cart displays “1”, Item added</w:t>
-                </w:r>
-              </w:p>
-            </w:tc>
-            <w:tc>
-              <w:tcPr>
-                <w:shd w:fill="auto" w:val="clear"/>
-                <w:tcMar>
-                  <w:top w:w="100.0" w:type="dxa"/>
-                  <w:left w:w="100.0" w:type="dxa"/>
-                  <w:bottom w:w="100.0" w:type="dxa"/>
-                  <w:right w:w="100.0" w:type="dxa"/>
-                </w:tcMar>
-                <w:vAlign w:val="top"/>
-              </w:tcPr>
-              <w:p>
-                <w:pPr>
-                  <w:keepNext w:val="0"/>
-                  <w:keepLines w:val="0"/>
-                  <w:pageBreakBefore w:val="0"/>
-                  <w:widowControl w:val="0"/>
-                  <w:pBdr>
-                    <w:top w:space="0" w:sz="0" w:val="nil"/>
-                    <w:left w:space="0" w:sz="0" w:val="nil"/>
-                    <w:bottom w:space="0" w:sz="0" w:val="nil"/>
-                    <w:right w:space="0" w:sz="0" w:val="nil"/>
-                    <w:between w:space="0" w:sz="0" w:val="nil"/>
-                  </w:pBdr>
-                  <w:shd w:fill="auto" w:val="clear"/>
-                  <w:spacing w:after="0" w:before="0" w:line="240" w:lineRule="auto"/>
-                  <w:ind w:left="0" w:right="0" w:firstLine="0"/>
-                  <w:jc w:val="center"/>
-                  <w:rPr>
-                    <w:sz w:val="24"/>
-                    <w:szCs w:val="24"/>
-                  </w:rPr>
-                </w:pPr>
-                <w:r>
-                  <w:rPr>
-                    <w:rtl w:val="0"/>
-                  </w:rPr>
-                </w:r>
-              </w:p>
-            </w:tc>
-          </w:tr>
-          <w:tr>
-            <w:trPr>
-              <w:cantSplit w:val="0"/>
-              <w:trHeight w:val="605.9765625" w:hRule="atLeast"/>
-              <w:tblHeader w:val="0"/>
-            </w:trPr>
-            <w:tc>
-              <w:tcPr>
-                <w:shd w:fill="auto" w:val="clear"/>
-                <w:tcMar>
-                  <w:top w:w="100.0" w:type="dxa"/>
-                  <w:left w:w="100.0" w:type="dxa"/>
-                  <w:bottom w:w="100.0" w:type="dxa"/>
-                  <w:right w:w="100.0" w:type="dxa"/>
-                </w:tcMar>
-                <w:vAlign w:val="top"/>
-              </w:tcPr>
-              <w:p>
-                <w:pPr>
-                  <w:widowControl w:val="0"/>
-                  <w:spacing w:after="0" w:line="240" w:lineRule="auto"/>
-                  <w:jc w:val="center"/>
-                  <w:rPr>
-                    <w:b w:val="1"/>
-                    <w:sz w:val="24"/>
-                    <w:szCs w:val="24"/>
-                  </w:rPr>
-                </w:pPr>
-                <w:r>
-                  <w:rPr>
-                    <w:b w:val="1"/>
-                    <w:sz w:val="24"/>
-                    <w:szCs w:val="24"/>
-                    <w:rtl w:val="0"/>
-                  </w:rPr>
-                  <w:t xml:space="preserve">19</w:t>
-                </w:r>
-              </w:p>
-            </w:tc>
-            <w:tc>
-              <w:tcPr>
-                <w:shd w:fill="auto" w:val="clear"/>
-                <w:tcMar>
-                  <w:top w:w="100.0" w:type="dxa"/>
-                  <w:left w:w="100.0" w:type="dxa"/>
-                  <w:bottom w:w="100.0" w:type="dxa"/>
-                  <w:right w:w="100.0" w:type="dxa"/>
-                </w:tcMar>
-                <w:vAlign w:val="top"/>
-              </w:tcPr>
-              <w:p>
-                <w:pPr>
-                  <w:widowControl w:val="0"/>
-                  <w:spacing w:after="0" w:line="240" w:lineRule="auto"/>
-                  <w:jc w:val="center"/>
-                  <w:rPr>
-                    <w:sz w:val="24"/>
-                    <w:szCs w:val="24"/>
-                  </w:rPr>
-                </w:pPr>
-                <w:r>
-                  <w:rPr>
-                    <w:sz w:val="24"/>
-                    <w:szCs w:val="24"/>
-                    <w:rtl w:val="0"/>
-                  </w:rPr>
-                  <w:t xml:space="preserve">Functional</w:t>
-                </w:r>
-              </w:p>
-            </w:tc>
-            <w:tc>
-              <w:tcPr>
-                <w:shd w:fill="auto" w:val="clear"/>
-                <w:tcMar>
-                  <w:top w:w="100.0" w:type="dxa"/>
-                  <w:left w:w="100.0" w:type="dxa"/>
-                  <w:bottom w:w="100.0" w:type="dxa"/>
-                  <w:right w:w="100.0" w:type="dxa"/>
-                </w:tcMar>
-                <w:vAlign w:val="top"/>
-              </w:tcPr>
-              <w:p>
-                <w:pPr>
-                  <w:keepNext w:val="0"/>
-                  <w:keepLines w:val="0"/>
-                  <w:pageBreakBefore w:val="0"/>
-                  <w:widowControl w:val="0"/>
-                  <w:pBdr>
-                    <w:top w:space="0" w:sz="0" w:val="nil"/>
-                    <w:left w:space="0" w:sz="0" w:val="nil"/>
-                    <w:bottom w:space="0" w:sz="0" w:val="nil"/>
-                    <w:right w:space="0" w:sz="0" w:val="nil"/>
-                    <w:between w:space="0" w:sz="0" w:val="nil"/>
-                  </w:pBdr>
-                  <w:shd w:fill="auto" w:val="clear"/>
-                  <w:spacing w:after="0" w:before="0" w:line="240" w:lineRule="auto"/>
-                  <w:ind w:left="0" w:right="0" w:firstLine="0"/>
-                  <w:jc w:val="center"/>
-                  <w:rPr>
-                    <w:sz w:val="24"/>
-                    <w:szCs w:val="24"/>
-                  </w:rPr>
-                </w:pPr>
-                <w:r>
-                  <w:rPr>
-                    <w:sz w:val="24"/>
-                    <w:szCs w:val="24"/>
-                    <w:rtl w:val="0"/>
-                  </w:rPr>
-                  <w:t xml:space="preserve">Verifying Item’s status is updated</w:t>
-                </w:r>
-              </w:p>
-            </w:tc>
-            <w:tc>
-              <w:tcPr>
-                <w:shd w:fill="auto" w:val="clear"/>
-                <w:tcMar>
-                  <w:top w:w="100.0" w:type="dxa"/>
-                  <w:left w:w="100.0" w:type="dxa"/>
-                  <w:bottom w:w="100.0" w:type="dxa"/>
-                  <w:right w:w="100.0" w:type="dxa"/>
-                </w:tcMar>
-                <w:vAlign w:val="top"/>
-              </w:tcPr>
-              <w:p>
-                <w:pPr>
-                  <w:widowControl w:val="0"/>
-                  <w:spacing w:after="0" w:line="240" w:lineRule="auto"/>
-                  <w:jc w:val="center"/>
-                  <w:rPr>
-                    <w:sz w:val="24"/>
-                    <w:szCs w:val="24"/>
-                  </w:rPr>
-                </w:pPr>
-                <w:r>
-                  <w:rPr>
-                    <w:sz w:val="24"/>
-                    <w:szCs w:val="24"/>
-                    <w:rtl w:val="0"/>
-                  </w:rPr>
-                  <w:t xml:space="preserve">Item’s option displays “Remove”</w:t>
-                </w:r>
-              </w:p>
-            </w:tc>
-            <w:tc>
-              <w:tcPr>
-                <w:shd w:fill="auto" w:val="clear"/>
-                <w:tcMar>
-                  <w:top w:w="100.0" w:type="dxa"/>
-                  <w:left w:w="100.0" w:type="dxa"/>
-                  <w:bottom w:w="100.0" w:type="dxa"/>
-                  <w:right w:w="100.0" w:type="dxa"/>
-                </w:tcMar>
-                <w:vAlign w:val="top"/>
-              </w:tcPr>
-              <w:p>
-                <w:pPr>
-                  <w:keepNext w:val="0"/>
-                  <w:keepLines w:val="0"/>
-                  <w:pageBreakBefore w:val="0"/>
-                  <w:widowControl w:val="0"/>
-                  <w:pBdr>
-                    <w:top w:space="0" w:sz="0" w:val="nil"/>
-                    <w:left w:space="0" w:sz="0" w:val="nil"/>
-                    <w:bottom w:space="0" w:sz="0" w:val="nil"/>
-                    <w:right w:space="0" w:sz="0" w:val="nil"/>
-                    <w:between w:space="0" w:sz="0" w:val="nil"/>
-                  </w:pBdr>
-                  <w:shd w:fill="auto" w:val="clear"/>
-                  <w:spacing w:after="0" w:before="0" w:line="240" w:lineRule="auto"/>
-                  <w:ind w:left="0" w:right="0" w:firstLine="0"/>
-                  <w:jc w:val="center"/>
-                  <w:rPr>
-                    <w:sz w:val="24"/>
-                    <w:szCs w:val="24"/>
-                  </w:rPr>
-                </w:pPr>
-                <w:r>
-                  <w:rPr>
-                    <w:rtl w:val="0"/>
-                  </w:rPr>
-                </w:r>
-              </w:p>
-            </w:tc>
-          </w:tr>
-          <w:tr>
-            <w:trPr>
-              <w:cantSplit w:val="0"/>
-              <w:trHeight w:val="605.9765625" w:hRule="atLeast"/>
-              <w:tblHeader w:val="0"/>
-            </w:trPr>
-            <w:tc>
-              <w:tcPr>
-                <w:shd w:fill="auto" w:val="clear"/>
-                <w:tcMar>
-                  <w:top w:w="100.0" w:type="dxa"/>
-                  <w:left w:w="100.0" w:type="dxa"/>
-                  <w:bottom w:w="100.0" w:type="dxa"/>
-                  <w:right w:w="100.0" w:type="dxa"/>
-                </w:tcMar>
-                <w:vAlign w:val="top"/>
-              </w:tcPr>
-              <w:p>
-                <w:pPr>
-                  <w:widowControl w:val="0"/>
-                  <w:spacing w:after="0" w:line="240" w:lineRule="auto"/>
-                  <w:jc w:val="center"/>
-                  <w:rPr>
-                    <w:b w:val="1"/>
-                    <w:sz w:val="24"/>
-                    <w:szCs w:val="24"/>
-                  </w:rPr>
-                </w:pPr>
-                <w:r>
-                  <w:rPr>
-                    <w:b w:val="1"/>
-                    <w:sz w:val="24"/>
-                    <w:szCs w:val="24"/>
-                    <w:rtl w:val="0"/>
-                  </w:rPr>
-                  <w:t xml:space="preserve">20</w:t>
-                </w:r>
-              </w:p>
-            </w:tc>
-            <w:tc>
-              <w:tcPr>
-                <w:shd w:fill="auto" w:val="clear"/>
-                <w:tcMar>
-                  <w:top w:w="100.0" w:type="dxa"/>
-                  <w:left w:w="100.0" w:type="dxa"/>
-                  <w:bottom w:w="100.0" w:type="dxa"/>
-                  <w:right w:w="100.0" w:type="dxa"/>
-                </w:tcMar>
-                <w:vAlign w:val="top"/>
-              </w:tcPr>
-              <w:p>
-                <w:pPr>
-                  <w:widowControl w:val="0"/>
-                  <w:spacing w:after="0" w:line="240" w:lineRule="auto"/>
-                  <w:jc w:val="center"/>
-                  <w:rPr>
-                    <w:sz w:val="24"/>
-                    <w:szCs w:val="24"/>
-                  </w:rPr>
-                </w:pPr>
-                <w:r>
-                  <w:rPr>
-                    <w:sz w:val="24"/>
-                    <w:szCs w:val="24"/>
-                    <w:rtl w:val="0"/>
-                  </w:rPr>
-                  <w:t xml:space="preserve">Functional</w:t>
-                </w:r>
-              </w:p>
-            </w:tc>
-            <w:tc>
-              <w:tcPr>
-                <w:shd w:fill="auto" w:val="clear"/>
-                <w:tcMar>
-                  <w:top w:w="100.0" w:type="dxa"/>
-                  <w:left w:w="100.0" w:type="dxa"/>
-                  <w:bottom w:w="100.0" w:type="dxa"/>
-                  <w:right w:w="100.0" w:type="dxa"/>
-                </w:tcMar>
-                <w:vAlign w:val="top"/>
-              </w:tcPr>
-              <w:p>
-                <w:pPr>
-                  <w:widowControl w:val="0"/>
-                  <w:spacing w:after="0" w:line="240" w:lineRule="auto"/>
-                  <w:jc w:val="center"/>
-                  <w:rPr>
-                    <w:sz w:val="24"/>
-                    <w:szCs w:val="24"/>
-                  </w:rPr>
-                </w:pPr>
-                <w:r>
-                  <w:rPr>
-                    <w:sz w:val="24"/>
-                    <w:szCs w:val="24"/>
-                    <w:rtl w:val="0"/>
-                  </w:rPr>
                   <w:t xml:space="preserve">Going Back to </w:t>
                 </w:r>
                 <w:r>
@@ -4962,26 +4984,24 @@
               </w:tcPr>
               <w:p>
                 <w:pPr>
-                  <w:keepNext w:val="0"/>
-                  <w:keepLines w:val="0"/>
-                  <w:pageBreakBefore w:val="0"/>
-                  <w:widowControl w:val="0"/>
-                  <w:pBdr>
-                    <w:top w:space="0" w:sz="0" w:val="nil"/>
-                    <w:left w:space="0" w:sz="0" w:val="nil"/>
-                    <w:bottom w:space="0" w:sz="0" w:val="nil"/>
-                    <w:right w:space="0" w:sz="0" w:val="nil"/>
-                    <w:between w:space="0" w:sz="0" w:val="nil"/>
-                  </w:pBdr>
-                  <w:shd w:fill="auto" w:val="clear"/>
-                  <w:spacing w:after="0" w:before="0" w:line="240" w:lineRule="auto"/>
-                  <w:ind w:left="0" w:right="0" w:firstLine="0"/>
-                  <w:jc w:val="center"/>
-                  <w:rPr>
-                    <w:sz w:val="24"/>
-                    <w:szCs w:val="24"/>
-                  </w:rPr>
-                </w:pPr>
+                  <w:widowControl w:val="0"/>
+                  <w:spacing w:after="0" w:line="240" w:lineRule="auto"/>
+                  <w:jc w:val="center"/>
+                  <w:rPr>
+                    <w:sz w:val="24"/>
+                    <w:szCs w:val="24"/>
+                  </w:rPr>
+                </w:pPr>
+                <w:r>
+                  <w:rPr>
+                    <w:b w:val="1"/>
+                    <w:color w:val="93c47d"/>
+                    <w:sz w:val="48"/>
+                    <w:szCs w:val="48"/>
+                    <w:rtl w:val="0"/>
+                  </w:rPr>
+                  <w:t xml:space="preserve">Ｖ</w:t>
+                </w:r>
                 <w:r>
                   <w:rPr>
                     <w:rtl w:val="0"/>
@@ -5135,26 +5155,24 @@
               </w:tcPr>
               <w:p>
                 <w:pPr>
-                  <w:keepNext w:val="0"/>
-                  <w:keepLines w:val="0"/>
-                  <w:pageBreakBefore w:val="0"/>
-                  <w:widowControl w:val="0"/>
-                  <w:pBdr>
-                    <w:top w:space="0" w:sz="0" w:val="nil"/>
-                    <w:left w:space="0" w:sz="0" w:val="nil"/>
-                    <w:bottom w:space="0" w:sz="0" w:val="nil"/>
-                    <w:right w:space="0" w:sz="0" w:val="nil"/>
-                    <w:between w:space="0" w:sz="0" w:val="nil"/>
-                  </w:pBdr>
-                  <w:shd w:fill="auto" w:val="clear"/>
-                  <w:spacing w:after="0" w:before="0" w:line="240" w:lineRule="auto"/>
-                  <w:ind w:left="0" w:right="0" w:firstLine="0"/>
-                  <w:jc w:val="center"/>
-                  <w:rPr>
-                    <w:sz w:val="24"/>
-                    <w:szCs w:val="24"/>
-                  </w:rPr>
-                </w:pPr>
+                  <w:widowControl w:val="0"/>
+                  <w:spacing w:after="0" w:line="240" w:lineRule="auto"/>
+                  <w:jc w:val="center"/>
+                  <w:rPr>
+                    <w:sz w:val="24"/>
+                    <w:szCs w:val="24"/>
+                  </w:rPr>
+                </w:pPr>
+                <w:r>
+                  <w:rPr>
+                    <w:b w:val="1"/>
+                    <w:color w:val="93c47d"/>
+                    <w:sz w:val="48"/>
+                    <w:szCs w:val="48"/>
+                    <w:rtl w:val="0"/>
+                  </w:rPr>
+                  <w:t xml:space="preserve">Ｖ</w:t>
+                </w:r>
                 <w:r>
                   <w:rPr>
                     <w:rtl w:val="0"/>
@@ -5336,6 +5354,115 @@
               </w:tcPr>
               <w:p>
                 <w:pPr>
+                  <w:widowControl w:val="0"/>
+                  <w:spacing w:after="0" w:line="240" w:lineRule="auto"/>
+                  <w:jc w:val="center"/>
+                  <w:rPr>
+                    <w:sz w:val="24"/>
+                    <w:szCs w:val="24"/>
+                  </w:rPr>
+                </w:pPr>
+                <w:r>
+                  <w:rPr>
+                    <w:b w:val="1"/>
+                    <w:color w:val="93c47d"/>
+                    <w:sz w:val="48"/>
+                    <w:szCs w:val="48"/>
+                    <w:rtl w:val="0"/>
+                  </w:rPr>
+                  <w:t xml:space="preserve">Ｖ</w:t>
+                </w:r>
+                <w:r>
+                  <w:rPr>
+                    <w:rtl w:val="0"/>
+                  </w:rPr>
+                </w:r>
+              </w:p>
+            </w:tc>
+          </w:tr>
+          <w:tr>
+            <w:trPr>
+              <w:cantSplit w:val="0"/>
+              <w:trHeight w:val="605.9765625" w:hRule="atLeast"/>
+              <w:tblHeader w:val="0"/>
+            </w:trPr>
+            <w:tc>
+              <w:tcPr>
+                <w:shd w:fill="auto" w:val="clear"/>
+                <w:tcMar>
+                  <w:top w:w="100.0" w:type="dxa"/>
+                  <w:left w:w="100.0" w:type="dxa"/>
+                  <w:bottom w:w="100.0" w:type="dxa"/>
+                  <w:right w:w="100.0" w:type="dxa"/>
+                </w:tcMar>
+                <w:vAlign w:val="top"/>
+              </w:tcPr>
+              <w:p>
+                <w:pPr>
+                  <w:widowControl w:val="0"/>
+                  <w:spacing w:after="0" w:line="240" w:lineRule="auto"/>
+                  <w:jc w:val="center"/>
+                  <w:rPr>
+                    <w:b w:val="1"/>
+                    <w:sz w:val="24"/>
+                    <w:szCs w:val="24"/>
+                  </w:rPr>
+                </w:pPr>
+                <w:r>
+                  <w:rPr>
+                    <w:b w:val="1"/>
+                    <w:sz w:val="24"/>
+                    <w:szCs w:val="24"/>
+                    <w:rtl w:val="0"/>
+                  </w:rPr>
+                  <w:t xml:space="preserve">23</w:t>
+                </w:r>
+              </w:p>
+            </w:tc>
+            <w:tc>
+              <w:tcPr>
+                <w:shd w:fill="auto" w:val="clear"/>
+                <w:tcMar>
+                  <w:top w:w="100.0" w:type="dxa"/>
+                  <w:left w:w="100.0" w:type="dxa"/>
+                  <w:bottom w:w="100.0" w:type="dxa"/>
+                  <w:right w:w="100.0" w:type="dxa"/>
+                </w:tcMar>
+                <w:vAlign w:val="top"/>
+              </w:tcPr>
+              <w:p>
+                <w:pPr>
+                  <w:widowControl w:val="0"/>
+                  <w:spacing w:after="0" w:line="240" w:lineRule="auto"/>
+                  <w:jc w:val="center"/>
+                  <w:rPr>
+                    <w:sz w:val="24"/>
+                    <w:szCs w:val="24"/>
+                  </w:rPr>
+                </w:pPr>
+                <w:r>
+                  <w:rPr>
+                    <w:sz w:val="24"/>
+                    <w:szCs w:val="24"/>
+                    <w:rtl w:val="0"/>
+                  </w:rPr>
+                  <w:t xml:space="preserve">Functional</w:t>
+                </w:r>
+              </w:p>
+            </w:tc>
+            <w:tc>
+              <w:tcPr>
+                <w:shd w:fill="auto" w:val="clear"/>
+                <w:tcMar>
+                  <w:top w:w="100.0" w:type="dxa"/>
+                  <w:left w:w="100.0" w:type="dxa"/>
+                  <w:bottom w:w="100.0" w:type="dxa"/>
+                  <w:right w:w="100.0" w:type="dxa"/>
+                </w:tcMar>
+                <w:vAlign w:val="top"/>
+              </w:tcPr>
+              <w:p>
+                <w:pPr>
                   <w:keepNext w:val="0"/>
                   <w:keepLines w:val="0"/>
                   <w:pageBreakBefore w:val="0"/>
@@ -5358,79 +5485,11 @@
                 </w:pPr>
                 <w:r>
                   <w:rPr>
-                    <w:rtl w:val="0"/>
-                  </w:rPr>
-                </w:r>
-              </w:p>
-            </w:tc>
-          </w:tr>
-          <w:tr>
-            <w:trPr>
-              <w:cantSplit w:val="0"/>
-              <w:trHeight w:val="605.9765625" w:hRule="atLeast"/>
-              <w:tblHeader w:val="0"/>
-            </w:trPr>
-            <w:tc>
-              <w:tcPr>
-                <w:shd w:fill="auto" w:val="clear"/>
-                <w:tcMar>
-                  <w:top w:w="100.0" w:type="dxa"/>
-                  <w:left w:w="100.0" w:type="dxa"/>
-                  <w:bottom w:w="100.0" w:type="dxa"/>
-                  <w:right w:w="100.0" w:type="dxa"/>
-                </w:tcMar>
-                <w:vAlign w:val="top"/>
-              </w:tcPr>
-              <w:p>
-                <w:pPr>
-                  <w:widowControl w:val="0"/>
-                  <w:spacing w:after="0" w:line="240" w:lineRule="auto"/>
-                  <w:jc w:val="center"/>
-                  <w:rPr>
-                    <w:b w:val="1"/>
-                    <w:sz w:val="24"/>
-                    <w:szCs w:val="24"/>
-                  </w:rPr>
-                </w:pPr>
-                <w:r>
-                  <w:rPr>
-                    <w:b w:val="1"/>
-                    <w:sz w:val="24"/>
-                    <w:szCs w:val="24"/>
-                    <w:rtl w:val="0"/>
-                  </w:rPr>
-                  <w:t xml:space="preserve">23</w:t>
-                </w:r>
-              </w:p>
-            </w:tc>
-            <w:tc>
-              <w:tcPr>
-                <w:shd w:fill="auto" w:val="clear"/>
-                <w:tcMar>
-                  <w:top w:w="100.0" w:type="dxa"/>
-                  <w:left w:w="100.0" w:type="dxa"/>
-                  <w:bottom w:w="100.0" w:type="dxa"/>
-                  <w:right w:w="100.0" w:type="dxa"/>
-                </w:tcMar>
-                <w:vAlign w:val="top"/>
-              </w:tcPr>
-              <w:p>
-                <w:pPr>
-                  <w:widowControl w:val="0"/>
-                  <w:spacing w:after="0" w:line="240" w:lineRule="auto"/>
-                  <w:jc w:val="center"/>
-                  <w:rPr>
-                    <w:sz w:val="24"/>
-                    <w:szCs w:val="24"/>
-                  </w:rPr>
-                </w:pPr>
-                <w:r>
-                  <w:rPr>
-                    <w:sz w:val="24"/>
-                    <w:szCs w:val="24"/>
-                    <w:rtl w:val="0"/>
-                  </w:rPr>
-                  <w:t xml:space="preserve">Functional</w:t>
+                    <w:sz w:val="24"/>
+                    <w:szCs w:val="24"/>
+                    <w:rtl w:val="0"/>
+                  </w:rPr>
+                  <w:t xml:space="preserve">Clicking on the “Cart” icon</w:t>
                 </w:r>
               </w:p>
             </w:tc>
@@ -5473,7 +5532,116 @@
                     <w:szCs w:val="24"/>
                     <w:rtl w:val="0"/>
                   </w:rPr>
-                  <w:t xml:space="preserve">Clicking on the “Cart” icon</w:t>
+                  <w:t xml:space="preserve">Cart displays 2 selected Items</w:t>
+                </w:r>
+              </w:p>
+            </w:tc>
+            <w:tc>
+              <w:tcPr>
+                <w:shd w:fill="auto" w:val="clear"/>
+                <w:tcMar>
+                  <w:top w:w="100.0" w:type="dxa"/>
+                  <w:left w:w="100.0" w:type="dxa"/>
+                  <w:bottom w:w="100.0" w:type="dxa"/>
+                  <w:right w:w="100.0" w:type="dxa"/>
+                </w:tcMar>
+                <w:vAlign w:val="top"/>
+              </w:tcPr>
+              <w:p>
+                <w:pPr>
+                  <w:widowControl w:val="0"/>
+                  <w:spacing w:after="0" w:line="240" w:lineRule="auto"/>
+                  <w:jc w:val="center"/>
+                  <w:rPr>
+                    <w:sz w:val="24"/>
+                    <w:szCs w:val="24"/>
+                  </w:rPr>
+                </w:pPr>
+                <w:r>
+                  <w:rPr>
+                    <w:b w:val="1"/>
+                    <w:color w:val="93c47d"/>
+                    <w:sz w:val="48"/>
+                    <w:szCs w:val="48"/>
+                    <w:rtl w:val="0"/>
+                  </w:rPr>
+                  <w:t xml:space="preserve">Ｖ</w:t>
+                </w:r>
+                <w:r>
+                  <w:rPr>
+                    <w:rtl w:val="0"/>
+                  </w:rPr>
+                </w:r>
+              </w:p>
+            </w:tc>
+          </w:tr>
+          <w:tr>
+            <w:trPr>
+              <w:cantSplit w:val="0"/>
+              <w:trHeight w:val="605.9765625" w:hRule="atLeast"/>
+              <w:tblHeader w:val="0"/>
+            </w:trPr>
+            <w:tc>
+              <w:tcPr>
+                <w:shd w:fill="auto" w:val="clear"/>
+                <w:tcMar>
+                  <w:top w:w="100.0" w:type="dxa"/>
+                  <w:left w:w="100.0" w:type="dxa"/>
+                  <w:bottom w:w="100.0" w:type="dxa"/>
+                  <w:right w:w="100.0" w:type="dxa"/>
+                </w:tcMar>
+                <w:vAlign w:val="top"/>
+              </w:tcPr>
+              <w:p>
+                <w:pPr>
+                  <w:widowControl w:val="0"/>
+                  <w:spacing w:after="0" w:line="240" w:lineRule="auto"/>
+                  <w:jc w:val="center"/>
+                  <w:rPr>
+                    <w:b w:val="1"/>
+                    <w:sz w:val="24"/>
+                    <w:szCs w:val="24"/>
+                  </w:rPr>
+                </w:pPr>
+                <w:r>
+                  <w:rPr>
+                    <w:b w:val="1"/>
+                    <w:sz w:val="24"/>
+                    <w:szCs w:val="24"/>
+                    <w:rtl w:val="0"/>
+                  </w:rPr>
+                  <w:t xml:space="preserve">24</w:t>
+                </w:r>
+              </w:p>
+            </w:tc>
+            <w:tc>
+              <w:tcPr>
+                <w:shd w:fill="auto" w:val="clear"/>
+                <w:tcMar>
+                  <w:top w:w="100.0" w:type="dxa"/>
+                  <w:left w:w="100.0" w:type="dxa"/>
+                  <w:bottom w:w="100.0" w:type="dxa"/>
+                  <w:right w:w="100.0" w:type="dxa"/>
+                </w:tcMar>
+                <w:vAlign w:val="top"/>
+              </w:tcPr>
+              <w:p>
+                <w:pPr>
+                  <w:widowControl w:val="0"/>
+                  <w:spacing w:after="0" w:line="240" w:lineRule="auto"/>
+                  <w:jc w:val="center"/>
+                  <w:rPr>
+                    <w:sz w:val="24"/>
+                    <w:szCs w:val="24"/>
+                  </w:rPr>
+                </w:pPr>
+                <w:r>
+                  <w:rPr>
+                    <w:sz w:val="24"/>
+                    <w:szCs w:val="24"/>
+                    <w:rtl w:val="0"/>
+                  </w:rPr>
+                  <w:t xml:space="preserve">Functional</w:t>
                 </w:r>
               </w:p>
             </w:tc>
@@ -5516,7 +5684,7 @@
                     <w:szCs w:val="24"/>
                     <w:rtl w:val="0"/>
                   </w:rPr>
-                  <w:t xml:space="preserve">Cart displays 2 selected Items</w:t>
+                  <w:t xml:space="preserve">Removing an Item in the Cart window</w:t>
                 </w:r>
               </w:p>
             </w:tc>
@@ -5555,6 +5723,47 @@
                 </w:pPr>
                 <w:r>
                   <w:rPr>
+                    <w:sz w:val="24"/>
+                    <w:szCs w:val="24"/>
+                    <w:rtl w:val="0"/>
+                  </w:rPr>
+                  <w:t xml:space="preserve">Item is Removed from the window, Cart icon shows “1”</w:t>
+                </w:r>
+              </w:p>
+            </w:tc>
+            <w:tc>
+              <w:tcPr>
+                <w:shd w:fill="auto" w:val="clear"/>
+                <w:tcMar>
+                  <w:top w:w="100.0" w:type="dxa"/>
+                  <w:left w:w="100.0" w:type="dxa"/>
+                  <w:bottom w:w="100.0" w:type="dxa"/>
+                  <w:right w:w="100.0" w:type="dxa"/>
+                </w:tcMar>
+                <w:vAlign w:val="top"/>
+              </w:tcPr>
+              <w:p>
+                <w:pPr>
+                  <w:widowControl w:val="0"/>
+                  <w:spacing w:after="0" w:line="240" w:lineRule="auto"/>
+                  <w:jc w:val="center"/>
+                  <w:rPr>
+                    <w:sz w:val="24"/>
+                    <w:szCs w:val="24"/>
+                  </w:rPr>
+                </w:pPr>
+                <w:r>
+                  <w:rPr>
+                    <w:b w:val="1"/>
+                    <w:color w:val="93c47d"/>
+                    <w:sz w:val="48"/>
+                    <w:szCs w:val="48"/>
+                    <w:rtl w:val="0"/>
+                  </w:rPr>
+                  <w:t xml:space="preserve">Ｖ</w:t>
+                </w:r>
+                <w:r>
+                  <w:rPr>
                     <w:rtl w:val="0"/>
                   </w:rPr>
                 </w:r>
@@ -5596,7 +5805,7 @@
                     <w:szCs w:val="24"/>
                     <w:rtl w:val="0"/>
                   </w:rPr>
-                  <w:t xml:space="preserve">24</w:t>
+                  <w:t xml:space="preserve">25</w:t>
                 </w:r>
               </w:p>
             </w:tc>
@@ -5628,6 +5837,54 @@
                     <w:rtl w:val="0"/>
                   </w:rPr>
                   <w:t xml:space="preserve">Functional</w:t>
+                </w:r>
+              </w:p>
+            </w:tc>
+            <w:tc>
+              <w:tcPr>
+                <w:shd w:fill="auto" w:val="clear"/>
+                <w:tcMar>
+                  <w:top w:w="100.0" w:type="dxa"/>
+                  <w:left w:w="100.0" w:type="dxa"/>
+                  <w:bottom w:w="100.0" w:type="dxa"/>
+                  <w:right w:w="100.0" w:type="dxa"/>
+                </w:tcMar>
+                <w:vAlign w:val="top"/>
+              </w:tcPr>
+              <w:p>
+                <w:pPr>
+                  <w:widowControl w:val="0"/>
+                  <w:spacing w:after="0" w:line="240" w:lineRule="auto"/>
+                  <w:jc w:val="center"/>
+                  <w:rPr>
+                    <w:sz w:val="24"/>
+                    <w:szCs w:val="24"/>
+                  </w:rPr>
+                </w:pPr>
+                <w:r>
+                  <w:rPr>
+                    <w:sz w:val="24"/>
+                    <w:szCs w:val="24"/>
+                    <w:rtl w:val="0"/>
+                  </w:rPr>
+                  <w:t xml:space="preserve">Going Back to </w:t>
+                </w:r>
+                <w:r>
+                  <w:rPr>
+                    <w:b w:val="1"/>
+                    <w:sz w:val="24"/>
+                    <w:szCs w:val="24"/>
+                    <w:rtl w:val="0"/>
+                  </w:rPr>
+                  <w:t xml:space="preserve">Products </w:t>
+                </w:r>
+                <w:r>
+                  <w:rPr>
+                    <w:sz w:val="24"/>
+                    <w:szCs w:val="24"/>
+                    <w:rtl w:val="0"/>
+                  </w:rPr>
+                  <w:t xml:space="preserve">and Verifying Removed Item’s status is updated</w:t>
                 </w:r>
               </w:p>
             </w:tc>
@@ -5670,7 +5927,147 @@
                     <w:szCs w:val="24"/>
                     <w:rtl w:val="0"/>
                   </w:rPr>
-                  <w:t xml:space="preserve">Removing an Item in the Cart window</w:t>
+                  <w:t xml:space="preserve">Removed item’s status/option is “Add to cart”</w:t>
+                </w:r>
+              </w:p>
+            </w:tc>
+            <w:tc>
+              <w:tcPr>
+                <w:shd w:fill="auto" w:val="clear"/>
+                <w:tcMar>
+                  <w:top w:w="100.0" w:type="dxa"/>
+                  <w:left w:w="100.0" w:type="dxa"/>
+                  <w:bottom w:w="100.0" w:type="dxa"/>
+                  <w:right w:w="100.0" w:type="dxa"/>
+                </w:tcMar>
+                <w:vAlign w:val="top"/>
+              </w:tcPr>
+              <w:p>
+                <w:pPr>
+                  <w:widowControl w:val="0"/>
+                  <w:spacing w:after="0" w:line="240" w:lineRule="auto"/>
+                  <w:jc w:val="center"/>
+                  <w:rPr>
+                    <w:sz w:val="24"/>
+                    <w:szCs w:val="24"/>
+                  </w:rPr>
+                </w:pPr>
+                <w:r>
+                  <w:rPr>
+                    <w:b w:val="1"/>
+                    <w:color w:val="93c47d"/>
+                    <w:sz w:val="48"/>
+                    <w:szCs w:val="48"/>
+                    <w:rtl w:val="0"/>
+                  </w:rPr>
+                  <w:t xml:space="preserve">Ｖ</w:t>
+                </w:r>
+                <w:r>
+                  <w:rPr>
+                    <w:rtl w:val="0"/>
+                  </w:rPr>
+                </w:r>
+              </w:p>
+            </w:tc>
+          </w:tr>
+          <w:tr>
+            <w:trPr>
+              <w:cantSplit w:val="0"/>
+              <w:trHeight w:val="605.9765625" w:hRule="atLeast"/>
+              <w:tblHeader w:val="0"/>
+            </w:trPr>
+            <w:tc>
+              <w:tcPr>
+                <w:shd w:fill="auto" w:val="clear"/>
+                <w:tcMar>
+                  <w:top w:w="100.0" w:type="dxa"/>
+                  <w:left w:w="100.0" w:type="dxa"/>
+                  <w:bottom w:w="100.0" w:type="dxa"/>
+                  <w:right w:w="100.0" w:type="dxa"/>
+                </w:tcMar>
+                <w:vAlign w:val="top"/>
+              </w:tcPr>
+              <w:p>
+                <w:pPr>
+                  <w:widowControl w:val="0"/>
+                  <w:spacing w:after="0" w:line="240" w:lineRule="auto"/>
+                  <w:jc w:val="center"/>
+                  <w:rPr>
+                    <w:b w:val="1"/>
+                    <w:sz w:val="24"/>
+                    <w:szCs w:val="24"/>
+                  </w:rPr>
+                </w:pPr>
+                <w:r>
+                  <w:rPr>
+                    <w:b w:val="1"/>
+                    <w:sz w:val="24"/>
+                    <w:szCs w:val="24"/>
+                    <w:rtl w:val="0"/>
+                  </w:rPr>
+                  <w:t xml:space="preserve">26</w:t>
+                </w:r>
+              </w:p>
+            </w:tc>
+            <w:tc>
+              <w:tcPr>
+                <w:shd w:fill="auto" w:val="clear"/>
+                <w:tcMar>
+                  <w:top w:w="100.0" w:type="dxa"/>
+                  <w:left w:w="100.0" w:type="dxa"/>
+                  <w:bottom w:w="100.0" w:type="dxa"/>
+                  <w:right w:w="100.0" w:type="dxa"/>
+                </w:tcMar>
+                <w:vAlign w:val="top"/>
+              </w:tcPr>
+              <w:p>
+                <w:pPr>
+                  <w:widowControl w:val="0"/>
+                  <w:spacing w:after="0" w:line="240" w:lineRule="auto"/>
+                  <w:jc w:val="center"/>
+                  <w:rPr>
+                    <w:sz w:val="24"/>
+                    <w:szCs w:val="24"/>
+                  </w:rPr>
+                </w:pPr>
+                <w:r>
+                  <w:rPr>
+                    <w:sz w:val="24"/>
+                    <w:szCs w:val="24"/>
+                    <w:rtl w:val="0"/>
+                  </w:rPr>
+                  <w:t xml:space="preserve">Functional</w:t>
+                </w:r>
+              </w:p>
+            </w:tc>
+            <w:tc>
+              <w:tcPr>
+                <w:shd w:fill="auto" w:val="clear"/>
+                <w:tcMar>
+                  <w:top w:w="100.0" w:type="dxa"/>
+                  <w:left w:w="100.0" w:type="dxa"/>
+                  <w:bottom w:w="100.0" w:type="dxa"/>
+                  <w:right w:w="100.0" w:type="dxa"/>
+                </w:tcMar>
+                <w:vAlign w:val="top"/>
+              </w:tcPr>
+              <w:p>
+                <w:pPr>
+                  <w:widowControl w:val="0"/>
+                  <w:spacing w:after="0" w:line="240" w:lineRule="auto"/>
+                  <w:jc w:val="center"/>
+                  <w:rPr>
+                    <w:sz w:val="24"/>
+                    <w:szCs w:val="24"/>
+                  </w:rPr>
+                </w:pPr>
+                <w:r>
+                  <w:rPr>
+                    <w:sz w:val="24"/>
+                    <w:szCs w:val="24"/>
+                    <w:rtl w:val="0"/>
+                  </w:rPr>
+                  <w:t xml:space="preserve">Clicking on the “Cart” icon and then on “Checkout”</w:t>
                 </w:r>
               </w:p>
             </w:tc>
@@ -5713,7 +6110,116 @@
                     <w:szCs w:val="24"/>
                     <w:rtl w:val="0"/>
                   </w:rPr>
-                  <w:t xml:space="preserve">Item is Removed from the window, Cart icon shows “1”</w:t>
+                  <w:t xml:space="preserve">User is directed to Checkout page</w:t>
+                </w:r>
+              </w:p>
+            </w:tc>
+            <w:tc>
+              <w:tcPr>
+                <w:shd w:fill="auto" w:val="clear"/>
+                <w:tcMar>
+                  <w:top w:w="100.0" w:type="dxa"/>
+                  <w:left w:w="100.0" w:type="dxa"/>
+                  <w:bottom w:w="100.0" w:type="dxa"/>
+                  <w:right w:w="100.0" w:type="dxa"/>
+                </w:tcMar>
+                <w:vAlign w:val="top"/>
+              </w:tcPr>
+              <w:p>
+                <w:pPr>
+                  <w:widowControl w:val="0"/>
+                  <w:spacing w:after="0" w:line="240" w:lineRule="auto"/>
+                  <w:jc w:val="center"/>
+                  <w:rPr>
+                    <w:sz w:val="24"/>
+                    <w:szCs w:val="24"/>
+                  </w:rPr>
+                </w:pPr>
+                <w:r>
+                  <w:rPr>
+                    <w:b w:val="1"/>
+                    <w:color w:val="93c47d"/>
+                    <w:sz w:val="48"/>
+                    <w:szCs w:val="48"/>
+                    <w:rtl w:val="0"/>
+                  </w:rPr>
+                  <w:t xml:space="preserve">Ｖ</w:t>
+                </w:r>
+                <w:r>
+                  <w:rPr>
+                    <w:rtl w:val="0"/>
+                  </w:rPr>
+                </w:r>
+              </w:p>
+            </w:tc>
+          </w:tr>
+          <w:tr>
+            <w:trPr>
+              <w:cantSplit w:val="0"/>
+              <w:trHeight w:val="605.9765625" w:hRule="atLeast"/>
+              <w:tblHeader w:val="0"/>
+            </w:trPr>
+            <w:tc>
+              <w:tcPr>
+                <w:shd w:fill="auto" w:val="clear"/>
+                <w:tcMar>
+                  <w:top w:w="100.0" w:type="dxa"/>
+                  <w:left w:w="100.0" w:type="dxa"/>
+                  <w:bottom w:w="100.0" w:type="dxa"/>
+                  <w:right w:w="100.0" w:type="dxa"/>
+                </w:tcMar>
+                <w:vAlign w:val="top"/>
+              </w:tcPr>
+              <w:p>
+                <w:pPr>
+                  <w:widowControl w:val="0"/>
+                  <w:spacing w:after="0" w:line="240" w:lineRule="auto"/>
+                  <w:jc w:val="center"/>
+                  <w:rPr>
+                    <w:b w:val="1"/>
+                    <w:sz w:val="24"/>
+                    <w:szCs w:val="24"/>
+                  </w:rPr>
+                </w:pPr>
+                <w:r>
+                  <w:rPr>
+                    <w:b w:val="1"/>
+                    <w:sz w:val="24"/>
+                    <w:szCs w:val="24"/>
+                    <w:rtl w:val="0"/>
+                  </w:rPr>
+                  <w:t xml:space="preserve">27</w:t>
+                </w:r>
+              </w:p>
+            </w:tc>
+            <w:tc>
+              <w:tcPr>
+                <w:shd w:fill="auto" w:val="clear"/>
+                <w:tcMar>
+                  <w:top w:w="100.0" w:type="dxa"/>
+                  <w:left w:w="100.0" w:type="dxa"/>
+                  <w:bottom w:w="100.0" w:type="dxa"/>
+                  <w:right w:w="100.0" w:type="dxa"/>
+                </w:tcMar>
+                <w:vAlign w:val="top"/>
+              </w:tcPr>
+              <w:p>
+                <w:pPr>
+                  <w:widowControl w:val="0"/>
+                  <w:spacing w:after="0" w:line="240" w:lineRule="auto"/>
+                  <w:jc w:val="center"/>
+                  <w:rPr>
+                    <w:sz w:val="24"/>
+                    <w:szCs w:val="24"/>
+                  </w:rPr>
+                </w:pPr>
+                <w:r>
+                  <w:rPr>
+                    <w:sz w:val="24"/>
+                    <w:szCs w:val="24"/>
+                    <w:rtl w:val="0"/>
+                  </w:rPr>
+                  <w:t xml:space="preserve">Functional</w:t>
                 </w:r>
               </w:p>
             </w:tc>
@@ -5752,6 +6258,78 @@
                 </w:pPr>
                 <w:r>
                   <w:rPr>
+                    <w:sz w:val="24"/>
+                    <w:szCs w:val="24"/>
+                    <w:rtl w:val="0"/>
+                  </w:rPr>
+                  <w:t xml:space="preserve">Filling in details in checkout fields and clicking on “Continue”</w:t>
+                </w:r>
+              </w:p>
+            </w:tc>
+            <w:tc>
+              <w:tcPr>
+                <w:shd w:fill="auto" w:val="clear"/>
+                <w:tcMar>
+                  <w:top w:w="100.0" w:type="dxa"/>
+                  <w:left w:w="100.0" w:type="dxa"/>
+                  <w:bottom w:w="100.0" w:type="dxa"/>
+                  <w:right w:w="100.0" w:type="dxa"/>
+                </w:tcMar>
+                <w:vAlign w:val="top"/>
+              </w:tcPr>
+              <w:p>
+                <w:pPr>
+                  <w:widowControl w:val="0"/>
+                  <w:spacing w:after="0" w:line="240" w:lineRule="auto"/>
+                  <w:jc w:val="center"/>
+                  <w:rPr>
+                    <w:sz w:val="24"/>
+                    <w:szCs w:val="24"/>
+                  </w:rPr>
+                </w:pPr>
+                <w:r>
+                  <w:rPr>
+                    <w:sz w:val="24"/>
+                    <w:szCs w:val="24"/>
+                    <w:rtl w:val="0"/>
+                  </w:rPr>
+                  <w:t xml:space="preserve">User is directed to Checkout’s Overview page</w:t>
+                </w:r>
+              </w:p>
+            </w:tc>
+            <w:tc>
+              <w:tcPr>
+                <w:shd w:fill="auto" w:val="clear"/>
+                <w:tcMar>
+                  <w:top w:w="100.0" w:type="dxa"/>
+                  <w:left w:w="100.0" w:type="dxa"/>
+                  <w:bottom w:w="100.0" w:type="dxa"/>
+                  <w:right w:w="100.0" w:type="dxa"/>
+                </w:tcMar>
+                <w:vAlign w:val="top"/>
+              </w:tcPr>
+              <w:p>
+                <w:pPr>
+                  <w:widowControl w:val="0"/>
+                  <w:spacing w:after="0" w:line="240" w:lineRule="auto"/>
+                  <w:jc w:val="center"/>
+                  <w:rPr>
+                    <w:sz w:val="24"/>
+                    <w:szCs w:val="24"/>
+                  </w:rPr>
+                </w:pPr>
+                <w:r>
+                  <w:rPr>
+                    <w:b w:val="1"/>
+                    <w:color w:val="93c47d"/>
+                    <w:sz w:val="48"/>
+                    <w:szCs w:val="48"/>
+                    <w:rtl w:val="0"/>
+                  </w:rPr>
+                  <w:t xml:space="preserve">Ｖ</w:t>
+                </w:r>
+                <w:r>
+                  <w:rPr>
                     <w:rtl w:val="0"/>
                   </w:rPr>
                 </w:r>
@@ -5793,7 +6371,7 @@
                     <w:szCs w:val="24"/>
                     <w:rtl w:val="0"/>
                   </w:rPr>
-                  <w:t xml:space="preserve">25</w:t>
+                  <w:t xml:space="preserve">28</w:t>
                 </w:r>
               </w:p>
             </w:tc>
@@ -5825,54 +6403,6 @@
                     <w:rtl w:val="0"/>
                   </w:rPr>
                   <w:t xml:space="preserve">Functional</w:t>
-                </w:r>
-              </w:p>
-            </w:tc>
-            <w:tc>
-              <w:tcPr>
-                <w:shd w:fill="auto" w:val="clear"/>
-                <w:tcMar>
-                  <w:top w:w="100.0" w:type="dxa"/>
-                  <w:left w:w="100.0" w:type="dxa"/>
-                  <w:bottom w:w="100.0" w:type="dxa"/>
-                  <w:right w:w="100.0" w:type="dxa"/>
-                </w:tcMar>
-                <w:vAlign w:val="top"/>
-              </w:tcPr>
-              <w:p>
-                <w:pPr>
-                  <w:widowControl w:val="0"/>
-                  <w:spacing w:after="0" w:line="240" w:lineRule="auto"/>
-                  <w:jc w:val="center"/>
-                  <w:rPr>
-                    <w:sz w:val="24"/>
-                    <w:szCs w:val="24"/>
-                  </w:rPr>
-                </w:pPr>
-                <w:r>
-                  <w:rPr>
-                    <w:sz w:val="24"/>
-                    <w:szCs w:val="24"/>
-                    <w:rtl w:val="0"/>
-                  </w:rPr>
-                  <w:t xml:space="preserve">Going Back to </w:t>
-                </w:r>
-                <w:r>
-                  <w:rPr>
-                    <w:b w:val="1"/>
-                    <w:sz w:val="24"/>
-                    <w:szCs w:val="24"/>
-                    <w:rtl w:val="0"/>
-                  </w:rPr>
-                  <w:t xml:space="preserve">Products </w:t>
-                </w:r>
-                <w:r>
-                  <w:rPr>
-                    <w:sz w:val="24"/>
-                    <w:szCs w:val="24"/>
-                    <w:rtl w:val="0"/>
-                  </w:rPr>
-                  <w:t xml:space="preserve">and Verifying Removed Item’s status is updated</w:t>
                 </w:r>
               </w:p>
             </w:tc>
@@ -5915,7 +6445,318 @@
                     <w:szCs w:val="24"/>
                     <w:rtl w:val="0"/>
                   </w:rPr>
-                  <w:t xml:space="preserve">Removed item’s status/option is “Add to cart”</w:t>
+                  <w:t xml:space="preserve">Calculating the Total price</w:t>
+                </w:r>
+              </w:p>
+            </w:tc>
+            <w:tc>
+              <w:tcPr>
+                <w:shd w:fill="auto" w:val="clear"/>
+                <w:tcMar>
+                  <w:top w:w="100.0" w:type="dxa"/>
+                  <w:left w:w="100.0" w:type="dxa"/>
+                  <w:bottom w:w="100.0" w:type="dxa"/>
+                  <w:right w:w="100.0" w:type="dxa"/>
+                </w:tcMar>
+                <w:vAlign w:val="top"/>
+              </w:tcPr>
+              <w:p>
+                <w:pPr>
+                  <w:widowControl w:val="0"/>
+                  <w:spacing w:after="0" w:line="240" w:lineRule="auto"/>
+                  <w:jc w:val="center"/>
+                  <w:rPr>
+                    <w:sz w:val="24"/>
+                    <w:szCs w:val="24"/>
+                  </w:rPr>
+                </w:pPr>
+                <w:r>
+                  <w:rPr>
+                    <w:sz w:val="24"/>
+                    <w:szCs w:val="24"/>
+                    <w:rtl w:val="0"/>
+                  </w:rPr>
+                  <w:t xml:space="preserve">Total price matches the Item’s Price + Tax</w:t>
+                </w:r>
+              </w:p>
+            </w:tc>
+            <w:tc>
+              <w:tcPr>
+                <w:shd w:fill="auto" w:val="clear"/>
+                <w:tcMar>
+                  <w:top w:w="100.0" w:type="dxa"/>
+                  <w:left w:w="100.0" w:type="dxa"/>
+                  <w:bottom w:w="100.0" w:type="dxa"/>
+                  <w:right w:w="100.0" w:type="dxa"/>
+                </w:tcMar>
+                <w:vAlign w:val="top"/>
+              </w:tcPr>
+              <w:p>
+                <w:pPr>
+                  <w:widowControl w:val="0"/>
+                  <w:spacing w:after="0" w:line="240" w:lineRule="auto"/>
+                  <w:jc w:val="center"/>
+                  <w:rPr>
+                    <w:sz w:val="24"/>
+                    <w:szCs w:val="24"/>
+                  </w:rPr>
+                </w:pPr>
+                <w:r>
+                  <w:rPr>
+                    <w:b w:val="1"/>
+                    <w:color w:val="93c47d"/>
+                    <w:sz w:val="48"/>
+                    <w:szCs w:val="48"/>
+                    <w:rtl w:val="0"/>
+                  </w:rPr>
+                  <w:t xml:space="preserve">Ｖ</w:t>
+                </w:r>
+                <w:r>
+                  <w:rPr>
+                    <w:rtl w:val="0"/>
+                  </w:rPr>
+                </w:r>
+              </w:p>
+            </w:tc>
+          </w:tr>
+          <w:tr>
+            <w:trPr>
+              <w:cantSplit w:val="0"/>
+              <w:trHeight w:val="605.9765625" w:hRule="atLeast"/>
+              <w:tblHeader w:val="0"/>
+            </w:trPr>
+            <w:tc>
+              <w:tcPr>
+                <w:shd w:fill="auto" w:val="clear"/>
+                <w:tcMar>
+                  <w:top w:w="100.0" w:type="dxa"/>
+                  <w:left w:w="100.0" w:type="dxa"/>
+                  <w:bottom w:w="100.0" w:type="dxa"/>
+                  <w:right w:w="100.0" w:type="dxa"/>
+                </w:tcMar>
+                <w:vAlign w:val="top"/>
+              </w:tcPr>
+              <w:p>
+                <w:pPr>
+                  <w:widowControl w:val="0"/>
+                  <w:spacing w:after="0" w:line="240" w:lineRule="auto"/>
+                  <w:jc w:val="center"/>
+                  <w:rPr>
+                    <w:b w:val="1"/>
+                    <w:sz w:val="24"/>
+                    <w:szCs w:val="24"/>
+                  </w:rPr>
+                </w:pPr>
+                <w:r>
+                  <w:rPr>
+                    <w:b w:val="1"/>
+                    <w:sz w:val="24"/>
+                    <w:szCs w:val="24"/>
+                    <w:rtl w:val="0"/>
+                  </w:rPr>
+                  <w:t xml:space="preserve">29</w:t>
+                </w:r>
+              </w:p>
+            </w:tc>
+            <w:tc>
+              <w:tcPr>
+                <w:shd w:fill="auto" w:val="clear"/>
+                <w:tcMar>
+                  <w:top w:w="100.0" w:type="dxa"/>
+                  <w:left w:w="100.0" w:type="dxa"/>
+                  <w:bottom w:w="100.0" w:type="dxa"/>
+                  <w:right w:w="100.0" w:type="dxa"/>
+                </w:tcMar>
+                <w:vAlign w:val="top"/>
+              </w:tcPr>
+              <w:p>
+                <w:pPr>
+                  <w:widowControl w:val="0"/>
+                  <w:spacing w:after="0" w:line="240" w:lineRule="auto"/>
+                  <w:jc w:val="center"/>
+                  <w:rPr>
+                    <w:sz w:val="24"/>
+                    <w:szCs w:val="24"/>
+                  </w:rPr>
+                </w:pPr>
+                <w:r>
+                  <w:rPr>
+                    <w:sz w:val="24"/>
+                    <w:szCs w:val="24"/>
+                    <w:rtl w:val="0"/>
+                  </w:rPr>
+                  <w:t xml:space="preserve">Functional</w:t>
+                </w:r>
+              </w:p>
+            </w:tc>
+            <w:tc>
+              <w:tcPr>
+                <w:shd w:fill="auto" w:val="clear"/>
+                <w:tcMar>
+                  <w:top w:w="100.0" w:type="dxa"/>
+                  <w:left w:w="100.0" w:type="dxa"/>
+                  <w:bottom w:w="100.0" w:type="dxa"/>
+                  <w:right w:w="100.0" w:type="dxa"/>
+                </w:tcMar>
+                <w:vAlign w:val="top"/>
+              </w:tcPr>
+              <w:p>
+                <w:pPr>
+                  <w:widowControl w:val="0"/>
+                  <w:spacing w:after="0" w:line="240" w:lineRule="auto"/>
+                  <w:jc w:val="center"/>
+                  <w:rPr>
+                    <w:sz w:val="24"/>
+                    <w:szCs w:val="24"/>
+                  </w:rPr>
+                </w:pPr>
+                <w:r>
+                  <w:rPr>
+                    <w:sz w:val="24"/>
+                    <w:szCs w:val="24"/>
+                    <w:rtl w:val="0"/>
+                  </w:rPr>
+                  <w:t xml:space="preserve">Clicking on “Finish”</w:t>
+                </w:r>
+              </w:p>
+            </w:tc>
+            <w:tc>
+              <w:tcPr>
+                <w:shd w:fill="auto" w:val="clear"/>
+                <w:tcMar>
+                  <w:top w:w="100.0" w:type="dxa"/>
+                  <w:left w:w="100.0" w:type="dxa"/>
+                  <w:bottom w:w="100.0" w:type="dxa"/>
+                  <w:right w:w="100.0" w:type="dxa"/>
+                </w:tcMar>
+                <w:vAlign w:val="top"/>
+              </w:tcPr>
+              <w:p>
+                <w:pPr>
+                  <w:widowControl w:val="0"/>
+                  <w:spacing w:after="0" w:line="240" w:lineRule="auto"/>
+                  <w:jc w:val="center"/>
+                  <w:rPr>
+                    <w:sz w:val="24"/>
+                    <w:szCs w:val="24"/>
+                  </w:rPr>
+                </w:pPr>
+                <w:r>
+                  <w:rPr>
+                    <w:sz w:val="24"/>
+                    <w:szCs w:val="24"/>
+                    <w:rtl w:val="0"/>
+                  </w:rPr>
+                  <w:t xml:space="preserve">User is directed to “Checkout: Complete!” page</w:t>
+                </w:r>
+              </w:p>
+            </w:tc>
+            <w:tc>
+              <w:tcPr>
+                <w:shd w:fill="auto" w:val="clear"/>
+                <w:tcMar>
+                  <w:top w:w="100.0" w:type="dxa"/>
+                  <w:left w:w="100.0" w:type="dxa"/>
+                  <w:bottom w:w="100.0" w:type="dxa"/>
+                  <w:right w:w="100.0" w:type="dxa"/>
+                </w:tcMar>
+                <w:vAlign w:val="top"/>
+              </w:tcPr>
+              <w:p>
+                <w:pPr>
+                  <w:widowControl w:val="0"/>
+                  <w:spacing w:after="0" w:line="240" w:lineRule="auto"/>
+                  <w:jc w:val="center"/>
+                  <w:rPr>
+                    <w:sz w:val="24"/>
+                    <w:szCs w:val="24"/>
+                  </w:rPr>
+                </w:pPr>
+                <w:r>
+                  <w:rPr>
+                    <w:b w:val="1"/>
+                    <w:color w:val="93c47d"/>
+                    <w:sz w:val="48"/>
+                    <w:szCs w:val="48"/>
+                    <w:rtl w:val="0"/>
+                  </w:rPr>
+                  <w:t xml:space="preserve">Ｖ</w:t>
+                </w:r>
+                <w:r>
+                  <w:rPr>
+                    <w:rtl w:val="0"/>
+                  </w:rPr>
+                </w:r>
+              </w:p>
+            </w:tc>
+          </w:tr>
+          <w:tr>
+            <w:trPr>
+              <w:cantSplit w:val="0"/>
+              <w:trHeight w:val="1388.90625" w:hRule="atLeast"/>
+              <w:tblHeader w:val="0"/>
+            </w:trPr>
+            <w:tc>
+              <w:tcPr>
+                <w:shd w:fill="auto" w:val="clear"/>
+                <w:tcMar>
+                  <w:top w:w="100.0" w:type="dxa"/>
+                  <w:left w:w="100.0" w:type="dxa"/>
+                  <w:bottom w:w="100.0" w:type="dxa"/>
+                  <w:right w:w="100.0" w:type="dxa"/>
+                </w:tcMar>
+                <w:vAlign w:val="top"/>
+              </w:tcPr>
+              <w:p>
+                <w:pPr>
+                  <w:widowControl w:val="0"/>
+                  <w:spacing w:after="0" w:line="240" w:lineRule="auto"/>
+                  <w:jc w:val="center"/>
+                  <w:rPr>
+                    <w:b w:val="1"/>
+                    <w:sz w:val="24"/>
+                    <w:szCs w:val="24"/>
+                  </w:rPr>
+                </w:pPr>
+                <w:r>
+                  <w:rPr>
+                    <w:b w:val="1"/>
+                    <w:sz w:val="24"/>
+                    <w:szCs w:val="24"/>
+                    <w:rtl w:val="0"/>
+                  </w:rPr>
+                  <w:t xml:space="preserve">30</w:t>
+                </w:r>
+              </w:p>
+            </w:tc>
+            <w:tc>
+              <w:tcPr>
+                <w:shd w:fill="auto" w:val="clear"/>
+                <w:tcMar>
+                  <w:top w:w="100.0" w:type="dxa"/>
+                  <w:left w:w="100.0" w:type="dxa"/>
+                  <w:bottom w:w="100.0" w:type="dxa"/>
+                  <w:right w:w="100.0" w:type="dxa"/>
+                </w:tcMar>
+                <w:vAlign w:val="top"/>
+              </w:tcPr>
+              <w:p>
+                <w:pPr>
+                  <w:widowControl w:val="0"/>
+                  <w:spacing w:after="0" w:line="240" w:lineRule="auto"/>
+                  <w:jc w:val="center"/>
+                  <w:rPr>
+                    <w:sz w:val="24"/>
+                    <w:szCs w:val="24"/>
+                  </w:rPr>
+                </w:pPr>
+                <w:r>
+                  <w:rPr>
+                    <w:sz w:val="24"/>
+                    <w:szCs w:val="24"/>
+                    <w:rtl w:val="0"/>
+                  </w:rPr>
+                  <w:t xml:space="preserve">Functional</w:t>
                 </w:r>
               </w:p>
             </w:tc>
@@ -5954,6 +6795,78 @@
                 </w:pPr>
                 <w:r>
                   <w:rPr>
+                    <w:sz w:val="24"/>
+                    <w:szCs w:val="24"/>
+                    <w:rtl w:val="0"/>
+                  </w:rPr>
+                  <w:t xml:space="preserve">Clicking on “Back Home”</w:t>
+                </w:r>
+              </w:p>
+            </w:tc>
+            <w:tc>
+              <w:tcPr>
+                <w:shd w:fill="auto" w:val="clear"/>
+                <w:tcMar>
+                  <w:top w:w="100.0" w:type="dxa"/>
+                  <w:left w:w="100.0" w:type="dxa"/>
+                  <w:bottom w:w="100.0" w:type="dxa"/>
+                  <w:right w:w="100.0" w:type="dxa"/>
+                </w:tcMar>
+                <w:vAlign w:val="top"/>
+              </w:tcPr>
+              <w:p>
+                <w:pPr>
+                  <w:widowControl w:val="0"/>
+                  <w:spacing w:after="0" w:line="240" w:lineRule="auto"/>
+                  <w:jc w:val="center"/>
+                  <w:rPr>
+                    <w:sz w:val="24"/>
+                    <w:szCs w:val="24"/>
+                  </w:rPr>
+                </w:pPr>
+                <w:r>
+                  <w:rPr>
+                    <w:sz w:val="24"/>
+                    <w:szCs w:val="24"/>
+                    <w:rtl w:val="0"/>
+                  </w:rPr>
+                  <w:t xml:space="preserve">User is directed to Home/Products page</w:t>
+                </w:r>
+              </w:p>
+            </w:tc>
+            <w:tc>
+              <w:tcPr>
+                <w:shd w:fill="auto" w:val="clear"/>
+                <w:tcMar>
+                  <w:top w:w="100.0" w:type="dxa"/>
+                  <w:left w:w="100.0" w:type="dxa"/>
+                  <w:bottom w:w="100.0" w:type="dxa"/>
+                  <w:right w:w="100.0" w:type="dxa"/>
+                </w:tcMar>
+                <w:vAlign w:val="top"/>
+              </w:tcPr>
+              <w:p>
+                <w:pPr>
+                  <w:widowControl w:val="0"/>
+                  <w:spacing w:after="0" w:line="240" w:lineRule="auto"/>
+                  <w:jc w:val="center"/>
+                  <w:rPr>
+                    <w:sz w:val="24"/>
+                    <w:szCs w:val="24"/>
+                  </w:rPr>
+                </w:pPr>
+                <w:r>
+                  <w:rPr>
+                    <w:b w:val="1"/>
+                    <w:color w:val="93c47d"/>
+                    <w:sz w:val="48"/>
+                    <w:szCs w:val="48"/>
+                    <w:rtl w:val="0"/>
+                  </w:rPr>
+                  <w:t xml:space="preserve">Ｖ</w:t>
+                </w:r>
+                <w:r>
+                  <w:rPr>
                     <w:rtl w:val="0"/>
                   </w:rPr>
                 </w:r>
@@ -5995,7 +6908,7 @@
                     <w:szCs w:val="24"/>
                     <w:rtl w:val="0"/>
                   </w:rPr>
-                  <w:t xml:space="preserve">26</w:t>
+                  <w:t xml:space="preserve">31</w:t>
                 </w:r>
               </w:p>
             </w:tc>
@@ -6027,37 +6940,6 @@
                     <w:rtl w:val="0"/>
                   </w:rPr>
                   <w:t xml:space="preserve">Functional</w:t>
-                </w:r>
-              </w:p>
-            </w:tc>
-            <w:tc>
-              <w:tcPr>
-                <w:shd w:fill="auto" w:val="clear"/>
-                <w:tcMar>
-                  <w:top w:w="100.0" w:type="dxa"/>
-                  <w:left w:w="100.0" w:type="dxa"/>
-                  <w:bottom w:w="100.0" w:type="dxa"/>
-                  <w:right w:w="100.0" w:type="dxa"/>
-                </w:tcMar>
-                <w:vAlign w:val="top"/>
-              </w:tcPr>
-              <w:p>
-                <w:pPr>
-                  <w:widowControl w:val="0"/>
-                  <w:spacing w:after="0" w:line="240" w:lineRule="auto"/>
-                  <w:jc w:val="center"/>
-                  <w:rPr>
-                    <w:sz w:val="24"/>
-                    <w:szCs w:val="24"/>
-                  </w:rPr>
-                </w:pPr>
-                <w:r>
-                  <w:rPr>
-                    <w:sz w:val="24"/>
-                    <w:szCs w:val="24"/>
-                    <w:rtl w:val="0"/>
-                  </w:rPr>
-                  <w:t xml:space="preserve">Clicking on the “Cart” icon and then on “Checkout”</w:t>
                 </w:r>
               </w:p>
             </w:tc>
@@ -6100,43 +6982,72 @@
                     <w:szCs w:val="24"/>
                     <w:rtl w:val="0"/>
                   </w:rPr>
-                  <w:t xml:space="preserve">User is directed to Checkout page</w:t>
-                </w:r>
-              </w:p>
-            </w:tc>
-            <w:tc>
-              <w:tcPr>
-                <w:shd w:fill="auto" w:val="clear"/>
-                <w:tcMar>
-                  <w:top w:w="100.0" w:type="dxa"/>
-                  <w:left w:w="100.0" w:type="dxa"/>
-                  <w:bottom w:w="100.0" w:type="dxa"/>
-                  <w:right w:w="100.0" w:type="dxa"/>
-                </w:tcMar>
-                <w:vAlign w:val="top"/>
-              </w:tcPr>
-              <w:p>
-                <w:pPr>
-                  <w:keepNext w:val="0"/>
-                  <w:keepLines w:val="0"/>
-                  <w:pageBreakBefore w:val="0"/>
-                  <w:widowControl w:val="0"/>
-                  <w:pBdr>
-                    <w:top w:space="0" w:sz="0" w:val="nil"/>
-                    <w:left w:space="0" w:sz="0" w:val="nil"/>
-                    <w:bottom w:space="0" w:sz="0" w:val="nil"/>
-                    <w:right w:space="0" w:sz="0" w:val="nil"/>
-                    <w:between w:space="0" w:sz="0" w:val="nil"/>
-                  </w:pBdr>
-                  <w:shd w:fill="auto" w:val="clear"/>
-                  <w:spacing w:after="0" w:before="0" w:line="240" w:lineRule="auto"/>
-                  <w:ind w:left="0" w:right="0" w:firstLine="0"/>
-                  <w:jc w:val="center"/>
-                  <w:rPr>
-                    <w:sz w:val="24"/>
-                    <w:szCs w:val="24"/>
-                  </w:rPr>
-                </w:pPr>
+                  <w:t xml:space="preserve">Expanding Menu and checking elements are displayed</w:t>
+                </w:r>
+              </w:p>
+            </w:tc>
+            <w:tc>
+              <w:tcPr>
+                <w:shd w:fill="auto" w:val="clear"/>
+                <w:tcMar>
+                  <w:top w:w="100.0" w:type="dxa"/>
+                  <w:left w:w="100.0" w:type="dxa"/>
+                  <w:bottom w:w="100.0" w:type="dxa"/>
+                  <w:right w:w="100.0" w:type="dxa"/>
+                </w:tcMar>
+                <w:vAlign w:val="top"/>
+              </w:tcPr>
+              <w:p>
+                <w:pPr>
+                  <w:widowControl w:val="0"/>
+                  <w:spacing w:after="0" w:line="240" w:lineRule="auto"/>
+                  <w:jc w:val="center"/>
+                  <w:rPr>
+                    <w:sz w:val="24"/>
+                    <w:szCs w:val="24"/>
+                  </w:rPr>
+                </w:pPr>
+                <w:r>
+                  <w:rPr>
+                    <w:sz w:val="24"/>
+                    <w:szCs w:val="24"/>
+                    <w:rtl w:val="0"/>
+                  </w:rPr>
+                  <w:t xml:space="preserve">Menu is expanded with 4 “clickable” options</w:t>
+                </w:r>
+              </w:p>
+            </w:tc>
+            <w:tc>
+              <w:tcPr>
+                <w:shd w:fill="auto" w:val="clear"/>
+                <w:tcMar>
+                  <w:top w:w="100.0" w:type="dxa"/>
+                  <w:left w:w="100.0" w:type="dxa"/>
+                  <w:bottom w:w="100.0" w:type="dxa"/>
+                  <w:right w:w="100.0" w:type="dxa"/>
+                </w:tcMar>
+                <w:vAlign w:val="top"/>
+              </w:tcPr>
+              <w:p>
+                <w:pPr>
+                  <w:widowControl w:val="0"/>
+                  <w:spacing w:after="0" w:line="240" w:lineRule="auto"/>
+                  <w:jc w:val="center"/>
+                  <w:rPr>
+                    <w:sz w:val="24"/>
+                    <w:szCs w:val="24"/>
+                  </w:rPr>
+                </w:pPr>
+                <w:r>
+                  <w:rPr>
+                    <w:b w:val="1"/>
+                    <w:color w:val="93c47d"/>
+                    <w:sz w:val="48"/>
+                    <w:szCs w:val="48"/>
+                    <w:rtl w:val="0"/>
+                  </w:rPr>
+                  <w:t xml:space="preserve">Ｖ</w:t>
+                </w:r>
                 <w:r>
                   <w:rPr>
                     <w:rtl w:val="0"/>
@@ -6180,7 +7091,7 @@
                     <w:szCs w:val="24"/>
                     <w:rtl w:val="0"/>
                   </w:rPr>
-                  <w:t xml:space="preserve">27</w:t>
+                  <w:t xml:space="preserve">32</w:t>
                 </w:r>
               </w:p>
             </w:tc>
@@ -6228,919 +7139,6 @@
               </w:tcPr>
               <w:p>
                 <w:pPr>
-                  <w:keepNext w:val="0"/>
-                  <w:keepLines w:val="0"/>
-                  <w:pageBreakBefore w:val="0"/>
-                  <w:widowControl w:val="0"/>
-                  <w:pBdr>
-                    <w:top w:space="0" w:sz="0" w:val="nil"/>
-                    <w:left w:space="0" w:sz="0" w:val="nil"/>
-                    <w:bottom w:space="0" w:sz="0" w:val="nil"/>
-                    <w:right w:space="0" w:sz="0" w:val="nil"/>
-                    <w:between w:space="0" w:sz="0" w:val="nil"/>
-                  </w:pBdr>
-                  <w:shd w:fill="auto" w:val="clear"/>
-                  <w:spacing w:after="0" w:before="0" w:line="240" w:lineRule="auto"/>
-                  <w:ind w:left="0" w:right="0" w:firstLine="0"/>
-                  <w:jc w:val="center"/>
-                  <w:rPr>
-                    <w:sz w:val="24"/>
-                    <w:szCs w:val="24"/>
-                  </w:rPr>
-                </w:pPr>
-                <w:r>
-                  <w:rPr>
-                    <w:sz w:val="24"/>
-                    <w:szCs w:val="24"/>
-                    <w:rtl w:val="0"/>
-                  </w:rPr>
-                  <w:t xml:space="preserve">Filling in details in checkout fields and clicking on “Continue”</w:t>
-                </w:r>
-              </w:p>
-            </w:tc>
-            <w:tc>
-              <w:tcPr>
-                <w:shd w:fill="auto" w:val="clear"/>
-                <w:tcMar>
-                  <w:top w:w="100.0" w:type="dxa"/>
-                  <w:left w:w="100.0" w:type="dxa"/>
-                  <w:bottom w:w="100.0" w:type="dxa"/>
-                  <w:right w:w="100.0" w:type="dxa"/>
-                </w:tcMar>
-                <w:vAlign w:val="top"/>
-              </w:tcPr>
-              <w:p>
-                <w:pPr>
-                  <w:widowControl w:val="0"/>
-                  <w:spacing w:after="0" w:line="240" w:lineRule="auto"/>
-                  <w:jc w:val="center"/>
-                  <w:rPr>
-                    <w:sz w:val="24"/>
-                    <w:szCs w:val="24"/>
-                  </w:rPr>
-                </w:pPr>
-                <w:r>
-                  <w:rPr>
-                    <w:sz w:val="24"/>
-                    <w:szCs w:val="24"/>
-                    <w:rtl w:val="0"/>
-                  </w:rPr>
-                  <w:t xml:space="preserve">User is directed to Checkout’s Overview page</w:t>
-                </w:r>
-              </w:p>
-            </w:tc>
-            <w:tc>
-              <w:tcPr>
-                <w:shd w:fill="auto" w:val="clear"/>
-                <w:tcMar>
-                  <w:top w:w="100.0" w:type="dxa"/>
-                  <w:left w:w="100.0" w:type="dxa"/>
-                  <w:bottom w:w="100.0" w:type="dxa"/>
-                  <w:right w:w="100.0" w:type="dxa"/>
-                </w:tcMar>
-                <w:vAlign w:val="top"/>
-              </w:tcPr>
-              <w:p>
-                <w:pPr>
-                  <w:keepNext w:val="0"/>
-                  <w:keepLines w:val="0"/>
-                  <w:pageBreakBefore w:val="0"/>
-                  <w:widowControl w:val="0"/>
-                  <w:pBdr>
-                    <w:top w:space="0" w:sz="0" w:val="nil"/>
-                    <w:left w:space="0" w:sz="0" w:val="nil"/>
-                    <w:bottom w:space="0" w:sz="0" w:val="nil"/>
-                    <w:right w:space="0" w:sz="0" w:val="nil"/>
-                    <w:between w:space="0" w:sz="0" w:val="nil"/>
-                  </w:pBdr>
-                  <w:shd w:fill="auto" w:val="clear"/>
-                  <w:spacing w:after="0" w:before="0" w:line="240" w:lineRule="auto"/>
-                  <w:ind w:left="0" w:right="0" w:firstLine="0"/>
-                  <w:jc w:val="center"/>
-                  <w:rPr>
-                    <w:sz w:val="24"/>
-                    <w:szCs w:val="24"/>
-                  </w:rPr>
-                </w:pPr>
-                <w:r>
-                  <w:rPr>
-                    <w:rtl w:val="0"/>
-                  </w:rPr>
-                </w:r>
-              </w:p>
-            </w:tc>
-          </w:tr>
-          <w:tr>
-            <w:trPr>
-              <w:cantSplit w:val="0"/>
-              <w:trHeight w:val="605.9765625" w:hRule="atLeast"/>
-              <w:tblHeader w:val="0"/>
-            </w:trPr>
-            <w:tc>
-              <w:tcPr>
-                <w:shd w:fill="auto" w:val="clear"/>
-                <w:tcMar>
-                  <w:top w:w="100.0" w:type="dxa"/>
-                  <w:left w:w="100.0" w:type="dxa"/>
-                  <w:bottom w:w="100.0" w:type="dxa"/>
-                  <w:right w:w="100.0" w:type="dxa"/>
-                </w:tcMar>
-                <w:vAlign w:val="top"/>
-              </w:tcPr>
-              <w:p>
-                <w:pPr>
-                  <w:widowControl w:val="0"/>
-                  <w:spacing w:after="0" w:line="240" w:lineRule="auto"/>
-                  <w:jc w:val="center"/>
-                  <w:rPr>
-                    <w:b w:val="1"/>
-                    <w:sz w:val="24"/>
-                    <w:szCs w:val="24"/>
-                  </w:rPr>
-                </w:pPr>
-                <w:r>
-                  <w:rPr>
-                    <w:b w:val="1"/>
-                    <w:sz w:val="24"/>
-                    <w:szCs w:val="24"/>
-                    <w:rtl w:val="0"/>
-                  </w:rPr>
-                  <w:t xml:space="preserve">28</w:t>
-                </w:r>
-              </w:p>
-            </w:tc>
-            <w:tc>
-              <w:tcPr>
-                <w:shd w:fill="auto" w:val="clear"/>
-                <w:tcMar>
-                  <w:top w:w="100.0" w:type="dxa"/>
-                  <w:left w:w="100.0" w:type="dxa"/>
-                  <w:bottom w:w="100.0" w:type="dxa"/>
-                  <w:right w:w="100.0" w:type="dxa"/>
-                </w:tcMar>
-                <w:vAlign w:val="top"/>
-              </w:tcPr>
-              <w:p>
-                <w:pPr>
-                  <w:widowControl w:val="0"/>
-                  <w:spacing w:after="0" w:line="240" w:lineRule="auto"/>
-                  <w:jc w:val="center"/>
-                  <w:rPr>
-                    <w:sz w:val="24"/>
-                    <w:szCs w:val="24"/>
-                  </w:rPr>
-                </w:pPr>
-                <w:r>
-                  <w:rPr>
-                    <w:sz w:val="24"/>
-                    <w:szCs w:val="24"/>
-                    <w:rtl w:val="0"/>
-                  </w:rPr>
-                  <w:t xml:space="preserve">Functional</w:t>
-                </w:r>
-              </w:p>
-            </w:tc>
-            <w:tc>
-              <w:tcPr>
-                <w:shd w:fill="auto" w:val="clear"/>
-                <w:tcMar>
-                  <w:top w:w="100.0" w:type="dxa"/>
-                  <w:left w:w="100.0" w:type="dxa"/>
-                  <w:bottom w:w="100.0" w:type="dxa"/>
-                  <w:right w:w="100.0" w:type="dxa"/>
-                </w:tcMar>
-                <w:vAlign w:val="top"/>
-              </w:tcPr>
-              <w:p>
-                <w:pPr>
-                  <w:keepNext w:val="0"/>
-                  <w:keepLines w:val="0"/>
-                  <w:pageBreakBefore w:val="0"/>
-                  <w:widowControl w:val="0"/>
-                  <w:pBdr>
-                    <w:top w:space="0" w:sz="0" w:val="nil"/>
-                    <w:left w:space="0" w:sz="0" w:val="nil"/>
-                    <w:bottom w:space="0" w:sz="0" w:val="nil"/>
-                    <w:right w:space="0" w:sz="0" w:val="nil"/>
-                    <w:between w:space="0" w:sz="0" w:val="nil"/>
-                  </w:pBdr>
-                  <w:shd w:fill="auto" w:val="clear"/>
-                  <w:spacing w:after="0" w:before="0" w:line="240" w:lineRule="auto"/>
-                  <w:ind w:left="0" w:right="0" w:firstLine="0"/>
-                  <w:jc w:val="center"/>
-                  <w:rPr>
-                    <w:sz w:val="24"/>
-                    <w:szCs w:val="24"/>
-                  </w:rPr>
-                </w:pPr>
-                <w:r>
-                  <w:rPr>
-                    <w:sz w:val="24"/>
-                    <w:szCs w:val="24"/>
-                    <w:rtl w:val="0"/>
-                  </w:rPr>
-                  <w:t xml:space="preserve">Calculating the Total price</w:t>
-                </w:r>
-              </w:p>
-            </w:tc>
-            <w:tc>
-              <w:tcPr>
-                <w:shd w:fill="auto" w:val="clear"/>
-                <w:tcMar>
-                  <w:top w:w="100.0" w:type="dxa"/>
-                  <w:left w:w="100.0" w:type="dxa"/>
-                  <w:bottom w:w="100.0" w:type="dxa"/>
-                  <w:right w:w="100.0" w:type="dxa"/>
-                </w:tcMar>
-                <w:vAlign w:val="top"/>
-              </w:tcPr>
-              <w:p>
-                <w:pPr>
-                  <w:widowControl w:val="0"/>
-                  <w:spacing w:after="0" w:line="240" w:lineRule="auto"/>
-                  <w:jc w:val="center"/>
-                  <w:rPr>
-                    <w:sz w:val="24"/>
-                    <w:szCs w:val="24"/>
-                  </w:rPr>
-                </w:pPr>
-                <w:r>
-                  <w:rPr>
-                    <w:sz w:val="24"/>
-                    <w:szCs w:val="24"/>
-                    <w:rtl w:val="0"/>
-                  </w:rPr>
-                  <w:t xml:space="preserve">Total price matches the Item’s Price + Tax</w:t>
-                </w:r>
-              </w:p>
-            </w:tc>
-            <w:tc>
-              <w:tcPr>
-                <w:shd w:fill="auto" w:val="clear"/>
-                <w:tcMar>
-                  <w:top w:w="100.0" w:type="dxa"/>
-                  <w:left w:w="100.0" w:type="dxa"/>
-                  <w:bottom w:w="100.0" w:type="dxa"/>
-                  <w:right w:w="100.0" w:type="dxa"/>
-                </w:tcMar>
-                <w:vAlign w:val="top"/>
-              </w:tcPr>
-              <w:p>
-                <w:pPr>
-                  <w:keepNext w:val="0"/>
-                  <w:keepLines w:val="0"/>
-                  <w:pageBreakBefore w:val="0"/>
-                  <w:widowControl w:val="0"/>
-                  <w:pBdr>
-                    <w:top w:space="0" w:sz="0" w:val="nil"/>
-                    <w:left w:space="0" w:sz="0" w:val="nil"/>
-                    <w:bottom w:space="0" w:sz="0" w:val="nil"/>
-                    <w:right w:space="0" w:sz="0" w:val="nil"/>
-                    <w:between w:space="0" w:sz="0" w:val="nil"/>
-                  </w:pBdr>
-                  <w:shd w:fill="auto" w:val="clear"/>
-                  <w:spacing w:after="0" w:before="0" w:line="240" w:lineRule="auto"/>
-                  <w:ind w:left="0" w:right="0" w:firstLine="0"/>
-                  <w:jc w:val="center"/>
-                  <w:rPr>
-                    <w:sz w:val="24"/>
-                    <w:szCs w:val="24"/>
-                  </w:rPr>
-                </w:pPr>
-                <w:r>
-                  <w:rPr>
-                    <w:rtl w:val="0"/>
-                  </w:rPr>
-                </w:r>
-              </w:p>
-            </w:tc>
-          </w:tr>
-          <w:tr>
-            <w:trPr>
-              <w:cantSplit w:val="0"/>
-              <w:trHeight w:val="605.9765625" w:hRule="atLeast"/>
-              <w:tblHeader w:val="0"/>
-            </w:trPr>
-            <w:tc>
-              <w:tcPr>
-                <w:shd w:fill="auto" w:val="clear"/>
-                <w:tcMar>
-                  <w:top w:w="100.0" w:type="dxa"/>
-                  <w:left w:w="100.0" w:type="dxa"/>
-                  <w:bottom w:w="100.0" w:type="dxa"/>
-                  <w:right w:w="100.0" w:type="dxa"/>
-                </w:tcMar>
-                <w:vAlign w:val="top"/>
-              </w:tcPr>
-              <w:p>
-                <w:pPr>
-                  <w:widowControl w:val="0"/>
-                  <w:spacing w:after="0" w:line="240" w:lineRule="auto"/>
-                  <w:jc w:val="center"/>
-                  <w:rPr>
-                    <w:b w:val="1"/>
-                    <w:sz w:val="24"/>
-                    <w:szCs w:val="24"/>
-                  </w:rPr>
-                </w:pPr>
-                <w:r>
-                  <w:rPr>
-                    <w:b w:val="1"/>
-                    <w:sz w:val="24"/>
-                    <w:szCs w:val="24"/>
-                    <w:rtl w:val="0"/>
-                  </w:rPr>
-                  <w:t xml:space="preserve">29</w:t>
-                </w:r>
-              </w:p>
-            </w:tc>
-            <w:tc>
-              <w:tcPr>
-                <w:shd w:fill="auto" w:val="clear"/>
-                <w:tcMar>
-                  <w:top w:w="100.0" w:type="dxa"/>
-                  <w:left w:w="100.0" w:type="dxa"/>
-                  <w:bottom w:w="100.0" w:type="dxa"/>
-                  <w:right w:w="100.0" w:type="dxa"/>
-                </w:tcMar>
-                <w:vAlign w:val="top"/>
-              </w:tcPr>
-              <w:p>
-                <w:pPr>
-                  <w:widowControl w:val="0"/>
-                  <w:spacing w:after="0" w:line="240" w:lineRule="auto"/>
-                  <w:jc w:val="center"/>
-                  <w:rPr>
-                    <w:sz w:val="24"/>
-                    <w:szCs w:val="24"/>
-                  </w:rPr>
-                </w:pPr>
-                <w:r>
-                  <w:rPr>
-                    <w:sz w:val="24"/>
-                    <w:szCs w:val="24"/>
-                    <w:rtl w:val="0"/>
-                  </w:rPr>
-                  <w:t xml:space="preserve">Functional</w:t>
-                </w:r>
-              </w:p>
-            </w:tc>
-            <w:tc>
-              <w:tcPr>
-                <w:shd w:fill="auto" w:val="clear"/>
-                <w:tcMar>
-                  <w:top w:w="100.0" w:type="dxa"/>
-                  <w:left w:w="100.0" w:type="dxa"/>
-                  <w:bottom w:w="100.0" w:type="dxa"/>
-                  <w:right w:w="100.0" w:type="dxa"/>
-                </w:tcMar>
-                <w:vAlign w:val="top"/>
-              </w:tcPr>
-              <w:p>
-                <w:pPr>
-                  <w:widowControl w:val="0"/>
-                  <w:spacing w:after="0" w:line="240" w:lineRule="auto"/>
-                  <w:jc w:val="center"/>
-                  <w:rPr>
-                    <w:sz w:val="24"/>
-                    <w:szCs w:val="24"/>
-                  </w:rPr>
-                </w:pPr>
-                <w:r>
-                  <w:rPr>
-                    <w:sz w:val="24"/>
-                    <w:szCs w:val="24"/>
-                    <w:rtl w:val="0"/>
-                  </w:rPr>
-                  <w:t xml:space="preserve">Clicking on “Finish”</w:t>
-                </w:r>
-              </w:p>
-            </w:tc>
-            <w:tc>
-              <w:tcPr>
-                <w:shd w:fill="auto" w:val="clear"/>
-                <w:tcMar>
-                  <w:top w:w="100.0" w:type="dxa"/>
-                  <w:left w:w="100.0" w:type="dxa"/>
-                  <w:bottom w:w="100.0" w:type="dxa"/>
-                  <w:right w:w="100.0" w:type="dxa"/>
-                </w:tcMar>
-                <w:vAlign w:val="top"/>
-              </w:tcPr>
-              <w:p>
-                <w:pPr>
-                  <w:widowControl w:val="0"/>
-                  <w:spacing w:after="0" w:line="240" w:lineRule="auto"/>
-                  <w:jc w:val="center"/>
-                  <w:rPr>
-                    <w:sz w:val="24"/>
-                    <w:szCs w:val="24"/>
-                  </w:rPr>
-                </w:pPr>
-                <w:r>
-                  <w:rPr>
-                    <w:sz w:val="24"/>
-                    <w:szCs w:val="24"/>
-                    <w:rtl w:val="0"/>
-                  </w:rPr>
-                  <w:t xml:space="preserve">User is directed to “Checkout: Complete!” page</w:t>
-                </w:r>
-              </w:p>
-            </w:tc>
-            <w:tc>
-              <w:tcPr>
-                <w:shd w:fill="auto" w:val="clear"/>
-                <w:tcMar>
-                  <w:top w:w="100.0" w:type="dxa"/>
-                  <w:left w:w="100.0" w:type="dxa"/>
-                  <w:bottom w:w="100.0" w:type="dxa"/>
-                  <w:right w:w="100.0" w:type="dxa"/>
-                </w:tcMar>
-                <w:vAlign w:val="top"/>
-              </w:tcPr>
-              <w:p>
-                <w:pPr>
-                  <w:keepNext w:val="0"/>
-                  <w:keepLines w:val="0"/>
-                  <w:pageBreakBefore w:val="0"/>
-                  <w:widowControl w:val="0"/>
-                  <w:pBdr>
-                    <w:top w:space="0" w:sz="0" w:val="nil"/>
-                    <w:left w:space="0" w:sz="0" w:val="nil"/>
-                    <w:bottom w:space="0" w:sz="0" w:val="nil"/>
-                    <w:right w:space="0" w:sz="0" w:val="nil"/>
-                    <w:between w:space="0" w:sz="0" w:val="nil"/>
-                  </w:pBdr>
-                  <w:shd w:fill="auto" w:val="clear"/>
-                  <w:spacing w:after="0" w:before="0" w:line="240" w:lineRule="auto"/>
-                  <w:ind w:left="0" w:right="0" w:firstLine="0"/>
-                  <w:jc w:val="center"/>
-                  <w:rPr>
-                    <w:sz w:val="24"/>
-                    <w:szCs w:val="24"/>
-                  </w:rPr>
-                </w:pPr>
-                <w:r>
-                  <w:rPr>
-                    <w:rtl w:val="0"/>
-                  </w:rPr>
-                </w:r>
-              </w:p>
-            </w:tc>
-          </w:tr>
-          <w:tr>
-            <w:trPr>
-              <w:cantSplit w:val="0"/>
-              <w:trHeight w:val="1388.90625" w:hRule="atLeast"/>
-              <w:tblHeader w:val="0"/>
-            </w:trPr>
-            <w:tc>
-              <w:tcPr>
-                <w:shd w:fill="auto" w:val="clear"/>
-                <w:tcMar>
-                  <w:top w:w="100.0" w:type="dxa"/>
-                  <w:left w:w="100.0" w:type="dxa"/>
-                  <w:bottom w:w="100.0" w:type="dxa"/>
-                  <w:right w:w="100.0" w:type="dxa"/>
-                </w:tcMar>
-                <w:vAlign w:val="top"/>
-              </w:tcPr>
-              <w:p>
-                <w:pPr>
-                  <w:widowControl w:val="0"/>
-                  <w:spacing w:after="0" w:line="240" w:lineRule="auto"/>
-                  <w:jc w:val="center"/>
-                  <w:rPr>
-                    <w:b w:val="1"/>
-                    <w:sz w:val="24"/>
-                    <w:szCs w:val="24"/>
-                  </w:rPr>
-                </w:pPr>
-                <w:r>
-                  <w:rPr>
-                    <w:b w:val="1"/>
-                    <w:sz w:val="24"/>
-                    <w:szCs w:val="24"/>
-                    <w:rtl w:val="0"/>
-                  </w:rPr>
-                  <w:t xml:space="preserve">30</w:t>
-                </w:r>
-              </w:p>
-            </w:tc>
-            <w:tc>
-              <w:tcPr>
-                <w:shd w:fill="auto" w:val="clear"/>
-                <w:tcMar>
-                  <w:top w:w="100.0" w:type="dxa"/>
-                  <w:left w:w="100.0" w:type="dxa"/>
-                  <w:bottom w:w="100.0" w:type="dxa"/>
-                  <w:right w:w="100.0" w:type="dxa"/>
-                </w:tcMar>
-                <w:vAlign w:val="top"/>
-              </w:tcPr>
-              <w:p>
-                <w:pPr>
-                  <w:widowControl w:val="0"/>
-                  <w:spacing w:after="0" w:line="240" w:lineRule="auto"/>
-                  <w:jc w:val="center"/>
-                  <w:rPr>
-                    <w:sz w:val="24"/>
-                    <w:szCs w:val="24"/>
-                  </w:rPr>
-                </w:pPr>
-                <w:r>
-                  <w:rPr>
-                    <w:sz w:val="24"/>
-                    <w:szCs w:val="24"/>
-                    <w:rtl w:val="0"/>
-                  </w:rPr>
-                  <w:t xml:space="preserve">Functional</w:t>
-                </w:r>
-              </w:p>
-            </w:tc>
-            <w:tc>
-              <w:tcPr>
-                <w:shd w:fill="auto" w:val="clear"/>
-                <w:tcMar>
-                  <w:top w:w="100.0" w:type="dxa"/>
-                  <w:left w:w="100.0" w:type="dxa"/>
-                  <w:bottom w:w="100.0" w:type="dxa"/>
-                  <w:right w:w="100.0" w:type="dxa"/>
-                </w:tcMar>
-                <w:vAlign w:val="top"/>
-              </w:tcPr>
-              <w:p>
-                <w:pPr>
-                  <w:keepNext w:val="0"/>
-                  <w:keepLines w:val="0"/>
-                  <w:pageBreakBefore w:val="0"/>
-                  <w:widowControl w:val="0"/>
-                  <w:pBdr>
-                    <w:top w:space="0" w:sz="0" w:val="nil"/>
-                    <w:left w:space="0" w:sz="0" w:val="nil"/>
-                    <w:bottom w:space="0" w:sz="0" w:val="nil"/>
-                    <w:right w:space="0" w:sz="0" w:val="nil"/>
-                    <w:between w:space="0" w:sz="0" w:val="nil"/>
-                  </w:pBdr>
-                  <w:shd w:fill="auto" w:val="clear"/>
-                  <w:spacing w:after="0" w:before="0" w:line="240" w:lineRule="auto"/>
-                  <w:ind w:left="0" w:right="0" w:firstLine="0"/>
-                  <w:jc w:val="center"/>
-                  <w:rPr>
-                    <w:sz w:val="24"/>
-                    <w:szCs w:val="24"/>
-                  </w:rPr>
-                </w:pPr>
-                <w:r>
-                  <w:rPr>
-                    <w:sz w:val="24"/>
-                    <w:szCs w:val="24"/>
-                    <w:rtl w:val="0"/>
-                  </w:rPr>
-                  <w:t xml:space="preserve">Clicking on “Back Home”</w:t>
-                </w:r>
-              </w:p>
-            </w:tc>
-            <w:tc>
-              <w:tcPr>
-                <w:shd w:fill="auto" w:val="clear"/>
-                <w:tcMar>
-                  <w:top w:w="100.0" w:type="dxa"/>
-                  <w:left w:w="100.0" w:type="dxa"/>
-                  <w:bottom w:w="100.0" w:type="dxa"/>
-                  <w:right w:w="100.0" w:type="dxa"/>
-                </w:tcMar>
-                <w:vAlign w:val="top"/>
-              </w:tcPr>
-              <w:p>
-                <w:pPr>
-                  <w:widowControl w:val="0"/>
-                  <w:spacing w:after="0" w:line="240" w:lineRule="auto"/>
-                  <w:jc w:val="center"/>
-                  <w:rPr>
-                    <w:sz w:val="24"/>
-                    <w:szCs w:val="24"/>
-                  </w:rPr>
-                </w:pPr>
-                <w:r>
-                  <w:rPr>
-                    <w:sz w:val="24"/>
-                    <w:szCs w:val="24"/>
-                    <w:rtl w:val="0"/>
-                  </w:rPr>
-                  <w:t xml:space="preserve">User is directed to Home/Products page</w:t>
-                </w:r>
-              </w:p>
-            </w:tc>
-            <w:tc>
-              <w:tcPr>
-                <w:shd w:fill="auto" w:val="clear"/>
-                <w:tcMar>
-                  <w:top w:w="100.0" w:type="dxa"/>
-                  <w:left w:w="100.0" w:type="dxa"/>
-                  <w:bottom w:w="100.0" w:type="dxa"/>
-                  <w:right w:w="100.0" w:type="dxa"/>
-                </w:tcMar>
-                <w:vAlign w:val="top"/>
-              </w:tcPr>
-              <w:p>
-                <w:pPr>
-                  <w:keepNext w:val="0"/>
-                  <w:keepLines w:val="0"/>
-                  <w:pageBreakBefore w:val="0"/>
-                  <w:widowControl w:val="0"/>
-                  <w:pBdr>
-                    <w:top w:space="0" w:sz="0" w:val="nil"/>
-                    <w:left w:space="0" w:sz="0" w:val="nil"/>
-                    <w:bottom w:space="0" w:sz="0" w:val="nil"/>
-                    <w:right w:space="0" w:sz="0" w:val="nil"/>
-                    <w:between w:space="0" w:sz="0" w:val="nil"/>
-                  </w:pBdr>
-                  <w:shd w:fill="auto" w:val="clear"/>
-                  <w:spacing w:after="0" w:before="0" w:line="240" w:lineRule="auto"/>
-                  <w:ind w:left="0" w:right="0" w:firstLine="0"/>
-                  <w:jc w:val="center"/>
-                  <w:rPr>
-                    <w:sz w:val="24"/>
-                    <w:szCs w:val="24"/>
-                  </w:rPr>
-                </w:pPr>
-                <w:r>
-                  <w:rPr>
-                    <w:rtl w:val="0"/>
-                  </w:rPr>
-                </w:r>
-              </w:p>
-            </w:tc>
-          </w:tr>
-          <w:tr>
-            <w:trPr>
-              <w:cantSplit w:val="0"/>
-              <w:trHeight w:val="605.9765625" w:hRule="atLeast"/>
-              <w:tblHeader w:val="0"/>
-            </w:trPr>
-            <w:tc>
-              <w:tcPr>
-                <w:shd w:fill="auto" w:val="clear"/>
-                <w:tcMar>
-                  <w:top w:w="100.0" w:type="dxa"/>
-                  <w:left w:w="100.0" w:type="dxa"/>
-                  <w:bottom w:w="100.0" w:type="dxa"/>
-                  <w:right w:w="100.0" w:type="dxa"/>
-                </w:tcMar>
-                <w:vAlign w:val="top"/>
-              </w:tcPr>
-              <w:p>
-                <w:pPr>
-                  <w:widowControl w:val="0"/>
-                  <w:spacing w:after="0" w:line="240" w:lineRule="auto"/>
-                  <w:jc w:val="center"/>
-                  <w:rPr>
-                    <w:b w:val="1"/>
-                    <w:sz w:val="24"/>
-                    <w:szCs w:val="24"/>
-                  </w:rPr>
-                </w:pPr>
-                <w:r>
-                  <w:rPr>
-                    <w:b w:val="1"/>
-                    <w:sz w:val="24"/>
-                    <w:szCs w:val="24"/>
-                    <w:rtl w:val="0"/>
-                  </w:rPr>
-                  <w:t xml:space="preserve">31</w:t>
-                </w:r>
-              </w:p>
-            </w:tc>
-            <w:tc>
-              <w:tcPr>
-                <w:shd w:fill="auto" w:val="clear"/>
-                <w:tcMar>
-                  <w:top w:w="100.0" w:type="dxa"/>
-                  <w:left w:w="100.0" w:type="dxa"/>
-                  <w:bottom w:w="100.0" w:type="dxa"/>
-                  <w:right w:w="100.0" w:type="dxa"/>
-                </w:tcMar>
-                <w:vAlign w:val="top"/>
-              </w:tcPr>
-              <w:p>
-                <w:pPr>
-                  <w:widowControl w:val="0"/>
-                  <w:spacing w:after="0" w:line="240" w:lineRule="auto"/>
-                  <w:jc w:val="center"/>
-                  <w:rPr>
-                    <w:sz w:val="24"/>
-                    <w:szCs w:val="24"/>
-                  </w:rPr>
-                </w:pPr>
-                <w:r>
-                  <w:rPr>
-                    <w:sz w:val="24"/>
-                    <w:szCs w:val="24"/>
-                    <w:rtl w:val="0"/>
-                  </w:rPr>
-                  <w:t xml:space="preserve">Functional</w:t>
-                </w:r>
-              </w:p>
-            </w:tc>
-            <w:tc>
-              <w:tcPr>
-                <w:shd w:fill="auto" w:val="clear"/>
-                <w:tcMar>
-                  <w:top w:w="100.0" w:type="dxa"/>
-                  <w:left w:w="100.0" w:type="dxa"/>
-                  <w:bottom w:w="100.0" w:type="dxa"/>
-                  <w:right w:w="100.0" w:type="dxa"/>
-                </w:tcMar>
-                <w:vAlign w:val="top"/>
-              </w:tcPr>
-              <w:p>
-                <w:pPr>
-                  <w:keepNext w:val="0"/>
-                  <w:keepLines w:val="0"/>
-                  <w:pageBreakBefore w:val="0"/>
-                  <w:widowControl w:val="0"/>
-                  <w:pBdr>
-                    <w:top w:space="0" w:sz="0" w:val="nil"/>
-                    <w:left w:space="0" w:sz="0" w:val="nil"/>
-                    <w:bottom w:space="0" w:sz="0" w:val="nil"/>
-                    <w:right w:space="0" w:sz="0" w:val="nil"/>
-                    <w:between w:space="0" w:sz="0" w:val="nil"/>
-                  </w:pBdr>
-                  <w:shd w:fill="auto" w:val="clear"/>
-                  <w:spacing w:after="0" w:before="0" w:line="240" w:lineRule="auto"/>
-                  <w:ind w:left="0" w:right="0" w:firstLine="0"/>
-                  <w:jc w:val="center"/>
-                  <w:rPr>
-                    <w:sz w:val="24"/>
-                    <w:szCs w:val="24"/>
-                  </w:rPr>
-                </w:pPr>
-                <w:r>
-                  <w:rPr>
-                    <w:sz w:val="24"/>
-                    <w:szCs w:val="24"/>
-                    <w:rtl w:val="0"/>
-                  </w:rPr>
-                  <w:t xml:space="preserve">Expanding Menu and checking elements are displayed</w:t>
-                </w:r>
-              </w:p>
-            </w:tc>
-            <w:tc>
-              <w:tcPr>
-                <w:shd w:fill="auto" w:val="clear"/>
-                <w:tcMar>
-                  <w:top w:w="100.0" w:type="dxa"/>
-                  <w:left w:w="100.0" w:type="dxa"/>
-                  <w:bottom w:w="100.0" w:type="dxa"/>
-                  <w:right w:w="100.0" w:type="dxa"/>
-                </w:tcMar>
-                <w:vAlign w:val="top"/>
-              </w:tcPr>
-              <w:p>
-                <w:pPr>
-                  <w:widowControl w:val="0"/>
-                  <w:spacing w:after="0" w:line="240" w:lineRule="auto"/>
-                  <w:jc w:val="center"/>
-                  <w:rPr>
-                    <w:sz w:val="24"/>
-                    <w:szCs w:val="24"/>
-                  </w:rPr>
-                </w:pPr>
-                <w:r>
-                  <w:rPr>
-                    <w:sz w:val="24"/>
-                    <w:szCs w:val="24"/>
-                    <w:rtl w:val="0"/>
-                  </w:rPr>
-                  <w:t xml:space="preserve">Menu is expanded with 4 “clickable” options</w:t>
-                </w:r>
-              </w:p>
-            </w:tc>
-            <w:tc>
-              <w:tcPr>
-                <w:shd w:fill="auto" w:val="clear"/>
-                <w:tcMar>
-                  <w:top w:w="100.0" w:type="dxa"/>
-                  <w:left w:w="100.0" w:type="dxa"/>
-                  <w:bottom w:w="100.0" w:type="dxa"/>
-                  <w:right w:w="100.0" w:type="dxa"/>
-                </w:tcMar>
-                <w:vAlign w:val="top"/>
-              </w:tcPr>
-              <w:p>
-                <w:pPr>
-                  <w:keepNext w:val="0"/>
-                  <w:keepLines w:val="0"/>
-                  <w:pageBreakBefore w:val="0"/>
-                  <w:widowControl w:val="0"/>
-                  <w:pBdr>
-                    <w:top w:space="0" w:sz="0" w:val="nil"/>
-                    <w:left w:space="0" w:sz="0" w:val="nil"/>
-                    <w:bottom w:space="0" w:sz="0" w:val="nil"/>
-                    <w:right w:space="0" w:sz="0" w:val="nil"/>
-                    <w:between w:space="0" w:sz="0" w:val="nil"/>
-                  </w:pBdr>
-                  <w:shd w:fill="auto" w:val="clear"/>
-                  <w:spacing w:after="0" w:before="0" w:line="240" w:lineRule="auto"/>
-                  <w:ind w:left="0" w:right="0" w:firstLine="0"/>
-                  <w:jc w:val="center"/>
-                  <w:rPr>
-                    <w:sz w:val="24"/>
-                    <w:szCs w:val="24"/>
-                  </w:rPr>
-                </w:pPr>
-                <w:r>
-                  <w:rPr>
-                    <w:rtl w:val="0"/>
-                  </w:rPr>
-                </w:r>
-              </w:p>
-            </w:tc>
-          </w:tr>
-          <w:tr>
-            <w:trPr>
-              <w:cantSplit w:val="0"/>
-              <w:trHeight w:val="605.9765625" w:hRule="atLeast"/>
-              <w:tblHeader w:val="0"/>
-            </w:trPr>
-            <w:tc>
-              <w:tcPr>
-                <w:shd w:fill="auto" w:val="clear"/>
-                <w:tcMar>
-                  <w:top w:w="100.0" w:type="dxa"/>
-                  <w:left w:w="100.0" w:type="dxa"/>
-                  <w:bottom w:w="100.0" w:type="dxa"/>
-                  <w:right w:w="100.0" w:type="dxa"/>
-                </w:tcMar>
-                <w:vAlign w:val="top"/>
-              </w:tcPr>
-              <w:p>
-                <w:pPr>
-                  <w:widowControl w:val="0"/>
-                  <w:spacing w:after="0" w:line="240" w:lineRule="auto"/>
-                  <w:jc w:val="center"/>
-                  <w:rPr>
-                    <w:b w:val="1"/>
-                    <w:sz w:val="24"/>
-                    <w:szCs w:val="24"/>
-                  </w:rPr>
-                </w:pPr>
-                <w:r>
-                  <w:rPr>
-                    <w:b w:val="1"/>
-                    <w:sz w:val="24"/>
-                    <w:szCs w:val="24"/>
-                    <w:rtl w:val="0"/>
-                  </w:rPr>
-                  <w:t xml:space="preserve">32</w:t>
-                </w:r>
-              </w:p>
-            </w:tc>
-            <w:tc>
-              <w:tcPr>
-                <w:shd w:fill="auto" w:val="clear"/>
-                <w:tcMar>
-                  <w:top w:w="100.0" w:type="dxa"/>
-                  <w:left w:w="100.0" w:type="dxa"/>
-                  <w:bottom w:w="100.0" w:type="dxa"/>
-                  <w:right w:w="100.0" w:type="dxa"/>
-                </w:tcMar>
-                <w:vAlign w:val="top"/>
-              </w:tcPr>
-              <w:p>
-                <w:pPr>
-                  <w:widowControl w:val="0"/>
-                  <w:spacing w:after="0" w:line="240" w:lineRule="auto"/>
-                  <w:jc w:val="center"/>
-                  <w:rPr>
-                    <w:sz w:val="24"/>
-                    <w:szCs w:val="24"/>
-                  </w:rPr>
-                </w:pPr>
-                <w:r>
-                  <w:rPr>
-                    <w:sz w:val="24"/>
-                    <w:szCs w:val="24"/>
-                    <w:rtl w:val="0"/>
-                  </w:rPr>
-                  <w:t xml:space="preserve">Functional</w:t>
-                </w:r>
-              </w:p>
-            </w:tc>
-            <w:tc>
-              <w:tcPr>
-                <w:shd w:fill="auto" w:val="clear"/>
-                <w:tcMar>
-                  <w:top w:w="100.0" w:type="dxa"/>
-                  <w:left w:w="100.0" w:type="dxa"/>
-                  <w:bottom w:w="100.0" w:type="dxa"/>
-                  <w:right w:w="100.0" w:type="dxa"/>
-                </w:tcMar>
-                <w:vAlign w:val="top"/>
-              </w:tcPr>
-              <w:p>
-                <w:pPr>
                   <w:widowControl w:val="0"/>
                   <w:spacing w:after="0" w:line="240" w:lineRule="auto"/>
                   <w:jc w:val="center"/>
@@ -7203,26 +7201,24 @@
               </w:tcPr>
               <w:p>
                 <w:pPr>
-                  <w:keepNext w:val="0"/>
-                  <w:keepLines w:val="0"/>
-                  <w:pageBreakBefore w:val="0"/>
-                  <w:widowControl w:val="0"/>
-                  <w:pBdr>
-                    <w:top w:space="0" w:sz="0" w:val="nil"/>
-                    <w:left w:space="0" w:sz="0" w:val="nil"/>
-                    <w:bottom w:space="0" w:sz="0" w:val="nil"/>
-                    <w:right w:space="0" w:sz="0" w:val="nil"/>
-                    <w:between w:space="0" w:sz="0" w:val="nil"/>
-                  </w:pBdr>
-                  <w:shd w:fill="auto" w:val="clear"/>
-                  <w:spacing w:after="0" w:before="0" w:line="240" w:lineRule="auto"/>
-                  <w:ind w:left="0" w:right="0" w:firstLine="0"/>
-                  <w:jc w:val="center"/>
-                  <w:rPr>
-                    <w:sz w:val="24"/>
-                    <w:szCs w:val="24"/>
-                  </w:rPr>
-                </w:pPr>
+                  <w:widowControl w:val="0"/>
+                  <w:spacing w:after="0" w:line="240" w:lineRule="auto"/>
+                  <w:jc w:val="center"/>
+                  <w:rPr>
+                    <w:sz w:val="24"/>
+                    <w:szCs w:val="24"/>
+                  </w:rPr>
+                </w:pPr>
+                <w:r>
+                  <w:rPr>
+                    <w:b w:val="1"/>
+                    <w:color w:val="93c47d"/>
+                    <w:sz w:val="48"/>
+                    <w:szCs w:val="48"/>
+                    <w:rtl w:val="0"/>
+                  </w:rPr>
+                  <w:t xml:space="preserve">Ｖ</w:t>
+                </w:r>
                 <w:r>
                   <w:rPr>
                     <w:rtl w:val="0"/>
@@ -7338,48 +7334,6 @@
         </w:rPr>
         <w:br w:type="textWrapping"/>
         <w:t xml:space="preserve"> </w:t>
-      </w:r>
-    </w:p>
-    <w:p>
-      <w:pPr>
-        <w:rPr>
-          <w:b w:val="1"/>
-          <w:sz w:val="28"/>
-          <w:szCs w:val="28"/>
-        </w:rPr>
-      </w:pPr>
-      <w:r>
-        <w:rPr>
-          <w:rtl w:val="0"/>
-        </w:rPr>
-      </w:r>
-    </w:p>
-    <w:p>
-      <w:pPr>
-        <w:rPr>
-          <w:b w:val="1"/>
-          <w:sz w:val="28"/>
-          <w:szCs w:val="28"/>
-        </w:rPr>
-      </w:pPr>
-      <w:r>
-        <w:rPr>
-          <w:rtl w:val="0"/>
-        </w:rPr>
-      </w:r>
-    </w:p>
-    <w:p>
-      <w:pPr>
-        <w:rPr>
-          <w:b w:val="1"/>
-          <w:sz w:val="28"/>
-          <w:szCs w:val="28"/>
-        </w:rPr>
-      </w:pPr>
-      <w:r>
-        <w:rPr>
-          <w:rtl w:val="0"/>
-        </w:rPr>
       </w:r>
     </w:p>
     <w:p>

</xml_diff>